<commit_message>
Screen Shot sur le doc
</commit_message>
<xml_diff>
--- a/AMRAOUI-KIRILLOV-MARTIN/doc/Rapport.docx
+++ b/AMRAOUI-KIRILLOV-MARTIN/doc/Rapport.docx
@@ -715,14 +715,248 @@
             <w:tabs>
               <w:tab w:val="right" w:pos="9030"/>
             </w:tabs>
+            <w:spacing w:before="60" w:line="240" w:lineRule="auto"/>
+            <w:ind w:left="360" w:firstLine="0"/>
+            <w:rPr>
+              <w:b w:val="1"/>
+              <w:i w:val="0"/>
+              <w:smallCaps w:val="0"/>
+              <w:strike w:val="0"/>
+              <w:color w:val="000000"/>
+              <w:sz w:val="22"/>
+              <w:szCs w:val="22"/>
+              <w:u w:val="none"/>
+              <w:shd w:fill="auto" w:val="clear"/>
+              <w:vertAlign w:val="baseline"/>
+            </w:rPr>
+          </w:pPr>
+          <w:hyperlink w:anchor="_pz6zqx112jkp">
+            <w:r>
+              <w:rPr>
+                <w:b w:val="1"/>
+                <w:i w:val="0"/>
+                <w:smallCaps w:val="0"/>
+                <w:strike w:val="0"/>
+                <w:color w:val="000000"/>
+                <w:sz w:val="22"/>
+                <w:szCs w:val="22"/>
+                <w:u w:val="none"/>
+                <w:shd w:fill="auto" w:val="clear"/>
+                <w:vertAlign w:val="baseline"/>
+                <w:rtl w:val="0"/>
+              </w:rPr>
+              <w:t xml:space="preserve">1.1 Problématique</w:t>
+            </w:r>
+          </w:hyperlink>
+          <w:r>
+            <w:rPr>
+              <w:b w:val="1"/>
+              <w:i w:val="0"/>
+              <w:smallCaps w:val="0"/>
+              <w:strike w:val="0"/>
+              <w:color w:val="000000"/>
+              <w:sz w:val="22"/>
+              <w:szCs w:val="22"/>
+              <w:u w:val="none"/>
+              <w:shd w:fill="auto" w:val="clear"/>
+              <w:vertAlign w:val="baseline"/>
+              <w:rtl w:val="0"/>
+            </w:rPr>
+            <w:tab/>
+          </w:r>
+          <w:r>
+            <w:fldChar w:fldCharType="begin"/>
+            <w:instrText xml:space="preserve"> PAGEREF _pz6zqx112jkp \h </w:instrText>
+            <w:fldChar w:fldCharType="separate"/>
+          </w:r>
+          <w:r>
+            <w:rPr>
+              <w:b w:val="1"/>
+              <w:i w:val="0"/>
+              <w:smallCaps w:val="0"/>
+              <w:strike w:val="0"/>
+              <w:color w:val="000000"/>
+              <w:sz w:val="22"/>
+              <w:szCs w:val="22"/>
+              <w:u w:val="none"/>
+              <w:shd w:fill="auto" w:val="clear"/>
+              <w:vertAlign w:val="baseline"/>
+              <w:rtl w:val="0"/>
+            </w:rPr>
+            <w:t xml:space="preserve">3</w:t>
+          </w:r>
+          <w:r>
+            <w:fldChar w:fldCharType="end"/>
+          </w:r>
+          <w:r>
+            <w:rPr>
+              <w:rtl w:val="0"/>
+            </w:rPr>
+          </w:r>
+        </w:p>
+        <w:p>
+          <w:pPr>
+            <w:tabs>
+              <w:tab w:val="right" w:pos="9030"/>
+            </w:tabs>
+            <w:spacing w:before="60" w:line="240" w:lineRule="auto"/>
+            <w:ind w:left="360" w:firstLine="0"/>
+            <w:rPr>
+              <w:b w:val="1"/>
+              <w:i w:val="0"/>
+              <w:smallCaps w:val="0"/>
+              <w:strike w:val="0"/>
+              <w:color w:val="000000"/>
+              <w:sz w:val="22"/>
+              <w:szCs w:val="22"/>
+              <w:u w:val="none"/>
+              <w:shd w:fill="auto" w:val="clear"/>
+              <w:vertAlign w:val="baseline"/>
+            </w:rPr>
+          </w:pPr>
+          <w:hyperlink w:anchor="_6yunwdejpdzc">
+            <w:r>
+              <w:rPr>
+                <w:b w:val="1"/>
+                <w:i w:val="0"/>
+                <w:smallCaps w:val="0"/>
+                <w:strike w:val="0"/>
+                <w:color w:val="000000"/>
+                <w:sz w:val="22"/>
+                <w:szCs w:val="22"/>
+                <w:u w:val="none"/>
+                <w:shd w:fill="auto" w:val="clear"/>
+                <w:vertAlign w:val="baseline"/>
+                <w:rtl w:val="0"/>
+              </w:rPr>
+              <w:t xml:space="preserve">1.2 Expérimentation des deux plateformes d’analyse linguistique</w:t>
+            </w:r>
+          </w:hyperlink>
+          <w:r>
+            <w:rPr>
+              <w:b w:val="1"/>
+              <w:i w:val="0"/>
+              <w:smallCaps w:val="0"/>
+              <w:strike w:val="0"/>
+              <w:color w:val="000000"/>
+              <w:sz w:val="22"/>
+              <w:szCs w:val="22"/>
+              <w:u w:val="none"/>
+              <w:shd w:fill="auto" w:val="clear"/>
+              <w:vertAlign w:val="baseline"/>
+              <w:rtl w:val="0"/>
+            </w:rPr>
+            <w:tab/>
+          </w:r>
+          <w:r>
+            <w:fldChar w:fldCharType="begin"/>
+            <w:instrText xml:space="preserve"> PAGEREF _6yunwdejpdzc \h </w:instrText>
+            <w:fldChar w:fldCharType="separate"/>
+          </w:r>
+          <w:r>
+            <w:rPr>
+              <w:b w:val="1"/>
+              <w:i w:val="0"/>
+              <w:smallCaps w:val="0"/>
+              <w:strike w:val="0"/>
+              <w:color w:val="000000"/>
+              <w:sz w:val="22"/>
+              <w:szCs w:val="22"/>
+              <w:u w:val="none"/>
+              <w:shd w:fill="auto" w:val="clear"/>
+              <w:vertAlign w:val="baseline"/>
+              <w:rtl w:val="0"/>
+            </w:rPr>
+            <w:t xml:space="preserve">3</w:t>
+          </w:r>
+          <w:r>
+            <w:fldChar w:fldCharType="end"/>
+          </w:r>
+          <w:r>
+            <w:rPr>
+              <w:rtl w:val="0"/>
+            </w:rPr>
+          </w:r>
+        </w:p>
+        <w:p>
+          <w:pPr>
+            <w:tabs>
+              <w:tab w:val="right" w:pos="9030"/>
+            </w:tabs>
+            <w:spacing w:before="60" w:line="240" w:lineRule="auto"/>
+            <w:ind w:left="360" w:firstLine="0"/>
+            <w:rPr/>
+          </w:pPr>
+          <w:hyperlink w:anchor="_zgpf4kdz3fvi">
+            <w:r>
+              <w:rPr>
+                <w:b w:val="1"/>
+                <w:rtl w:val="0"/>
+              </w:rPr>
+              <w:t xml:space="preserve">1.3 Évaluer et Comparer</w:t>
+            </w:r>
+          </w:hyperlink>
+          <w:r>
+            <w:rPr>
+              <w:rtl w:val="0"/>
+            </w:rPr>
+            <w:tab/>
+          </w:r>
+          <w:r>
+            <w:fldChar w:fldCharType="begin"/>
+            <w:instrText xml:space="preserve"> PAGEREF _zgpf4kdz3fvi \h </w:instrText>
+            <w:fldChar w:fldCharType="separate"/>
+          </w:r>
+          <w:r>
+            <w:rPr>
+              <w:rtl w:val="0"/>
+            </w:rPr>
+            <w:t xml:space="preserve">3</w:t>
+          </w:r>
+          <w:r>
+            <w:fldChar w:fldCharType="end"/>
+          </w:r>
+          <w:r>
+            <w:rPr>
+              <w:rtl w:val="0"/>
+            </w:rPr>
+          </w:r>
+        </w:p>
+        <w:p>
+          <w:pPr>
+            <w:tabs>
+              <w:tab w:val="right" w:pos="9030"/>
+            </w:tabs>
             <w:spacing w:before="200" w:line="240" w:lineRule="auto"/>
             <w:ind w:left="0" w:firstLine="0"/>
-            <w:rPr/>
+            <w:rPr>
+              <w:rFonts w:ascii="Arial" w:cs="Arial" w:eastAsia="Arial" w:hAnsi="Arial"/>
+              <w:b w:val="1"/>
+              <w:i w:val="0"/>
+              <w:smallCaps w:val="0"/>
+              <w:strike w:val="0"/>
+              <w:color w:val="000000"/>
+              <w:sz w:val="22"/>
+              <w:szCs w:val="22"/>
+              <w:u w:val="none"/>
+              <w:shd w:fill="auto" w:val="clear"/>
+              <w:vertAlign w:val="baseline"/>
+            </w:rPr>
           </w:pPr>
           <w:hyperlink w:anchor="_wj7syoo3ve9l">
             <w:r>
               <w:rPr>
+                <w:rFonts w:ascii="Arial" w:cs="Arial" w:eastAsia="Arial" w:hAnsi="Arial"/>
                 <w:b w:val="1"/>
+                <w:i w:val="0"/>
+                <w:smallCaps w:val="0"/>
+                <w:strike w:val="0"/>
+                <w:color w:val="000000"/>
+                <w:sz w:val="22"/>
+                <w:szCs w:val="22"/>
+                <w:u w:val="none"/>
+                <w:shd w:fill="auto" w:val="clear"/>
+                <w:vertAlign w:val="baseline"/>
                 <w:rtl w:val="0"/>
               </w:rPr>
               <w:t xml:space="preserve">2. Etat de l’art</w:t>
@@ -730,7 +964,17 @@
           </w:hyperlink>
           <w:r>
             <w:rPr>
+              <w:rFonts w:ascii="Arial" w:cs="Arial" w:eastAsia="Arial" w:hAnsi="Arial"/>
               <w:b w:val="1"/>
+              <w:i w:val="0"/>
+              <w:smallCaps w:val="0"/>
+              <w:strike w:val="0"/>
+              <w:color w:val="000000"/>
+              <w:sz w:val="22"/>
+              <w:szCs w:val="22"/>
+              <w:u w:val="none"/>
+              <w:shd w:fill="auto" w:val="clear"/>
+              <w:vertAlign w:val="baseline"/>
               <w:rtl w:val="0"/>
             </w:rPr>
             <w:tab/>
@@ -742,7 +986,105 @@
           </w:r>
           <w:r>
             <w:rPr>
+              <w:rFonts w:ascii="Arial" w:cs="Arial" w:eastAsia="Arial" w:hAnsi="Arial"/>
               <w:b w:val="1"/>
+              <w:i w:val="0"/>
+              <w:smallCaps w:val="0"/>
+              <w:strike w:val="0"/>
+              <w:color w:val="000000"/>
+              <w:sz w:val="22"/>
+              <w:szCs w:val="22"/>
+              <w:u w:val="none"/>
+              <w:shd w:fill="auto" w:val="clear"/>
+              <w:vertAlign w:val="baseline"/>
+              <w:rtl w:val="0"/>
+            </w:rPr>
+            <w:t xml:space="preserve">4</w:t>
+          </w:r>
+          <w:r>
+            <w:fldChar w:fldCharType="end"/>
+          </w:r>
+          <w:r>
+            <w:rPr>
+              <w:rtl w:val="0"/>
+            </w:rPr>
+          </w:r>
+        </w:p>
+        <w:p>
+          <w:pPr>
+            <w:tabs>
+              <w:tab w:val="right" w:pos="9030"/>
+            </w:tabs>
+            <w:spacing w:before="60" w:line="240" w:lineRule="auto"/>
+            <w:ind w:left="360" w:firstLine="0"/>
+            <w:rPr>
+              <w:rFonts w:ascii="Arial" w:cs="Arial" w:eastAsia="Arial" w:hAnsi="Arial"/>
+              <w:b w:val="1"/>
+              <w:i w:val="0"/>
+              <w:smallCaps w:val="0"/>
+              <w:strike w:val="0"/>
+              <w:color w:val="000000"/>
+              <w:sz w:val="22"/>
+              <w:szCs w:val="22"/>
+              <w:u w:val="none"/>
+              <w:shd w:fill="auto" w:val="clear"/>
+              <w:vertAlign w:val="baseline"/>
+            </w:rPr>
+          </w:pPr>
+          <w:hyperlink w:anchor="_1p399uxvmlz7">
+            <w:r>
+              <w:rPr>
+                <w:rFonts w:ascii="Arial" w:cs="Arial" w:eastAsia="Arial" w:hAnsi="Arial"/>
+                <w:b w:val="1"/>
+                <w:i w:val="0"/>
+                <w:smallCaps w:val="0"/>
+                <w:strike w:val="0"/>
+                <w:color w:val="000000"/>
+                <w:sz w:val="22"/>
+                <w:szCs w:val="22"/>
+                <w:u w:val="none"/>
+                <w:shd w:fill="auto" w:val="clear"/>
+                <w:vertAlign w:val="baseline"/>
+                <w:rtl w:val="0"/>
+              </w:rPr>
+              <w:t xml:space="preserve">2.1 Les différentes approches d’analyse linguistique existantes</w:t>
+            </w:r>
+          </w:hyperlink>
+          <w:r>
+            <w:rPr>
+              <w:rFonts w:ascii="Arial" w:cs="Arial" w:eastAsia="Arial" w:hAnsi="Arial"/>
+              <w:b w:val="1"/>
+              <w:i w:val="0"/>
+              <w:smallCaps w:val="0"/>
+              <w:strike w:val="0"/>
+              <w:color w:val="000000"/>
+              <w:sz w:val="22"/>
+              <w:szCs w:val="22"/>
+              <w:u w:val="none"/>
+              <w:shd w:fill="auto" w:val="clear"/>
+              <w:vertAlign w:val="baseline"/>
+              <w:rtl w:val="0"/>
+            </w:rPr>
+            <w:tab/>
+          </w:r>
+          <w:r>
+            <w:fldChar w:fldCharType="begin"/>
+            <w:instrText xml:space="preserve"> PAGEREF _1p399uxvmlz7 \h </w:instrText>
+            <w:fldChar w:fldCharType="separate"/>
+          </w:r>
+          <w:r>
+            <w:rPr>
+              <w:rFonts w:ascii="Arial" w:cs="Arial" w:eastAsia="Arial" w:hAnsi="Arial"/>
+              <w:b w:val="1"/>
+              <w:i w:val="0"/>
+              <w:smallCaps w:val="0"/>
+              <w:strike w:val="0"/>
+              <w:color w:val="000000"/>
+              <w:sz w:val="22"/>
+              <w:szCs w:val="22"/>
+              <w:u w:val="none"/>
+              <w:shd w:fill="auto" w:val="clear"/>
+              <w:vertAlign w:val="baseline"/>
               <w:rtl w:val="0"/>
             </w:rPr>
             <w:t xml:space="preserve">4</w:t>
@@ -763,12 +1105,34 @@
             </w:tabs>
             <w:spacing w:before="200" w:line="240" w:lineRule="auto"/>
             <w:ind w:left="0" w:firstLine="0"/>
-            <w:rPr/>
+            <w:rPr>
+              <w:rFonts w:ascii="Arial" w:cs="Arial" w:eastAsia="Arial" w:hAnsi="Arial"/>
+              <w:b w:val="1"/>
+              <w:i w:val="0"/>
+              <w:smallCaps w:val="0"/>
+              <w:strike w:val="0"/>
+              <w:color w:val="000000"/>
+              <w:sz w:val="22"/>
+              <w:szCs w:val="22"/>
+              <w:u w:val="none"/>
+              <w:shd w:fill="auto" w:val="clear"/>
+              <w:vertAlign w:val="baseline"/>
+            </w:rPr>
           </w:pPr>
           <w:hyperlink w:anchor="_ay6oudpluq9z">
             <w:r>
               <w:rPr>
+                <w:rFonts w:ascii="Arial" w:cs="Arial" w:eastAsia="Arial" w:hAnsi="Arial"/>
                 <w:b w:val="1"/>
+                <w:i w:val="0"/>
+                <w:smallCaps w:val="0"/>
+                <w:strike w:val="0"/>
+                <w:color w:val="000000"/>
+                <w:sz w:val="22"/>
+                <w:szCs w:val="22"/>
+                <w:u w:val="none"/>
+                <w:shd w:fill="auto" w:val="clear"/>
+                <w:vertAlign w:val="baseline"/>
                 <w:rtl w:val="0"/>
               </w:rPr>
               <w:t xml:space="preserve">3. Description des deux plateformes</w:t>
@@ -776,7 +1140,17 @@
           </w:hyperlink>
           <w:r>
             <w:rPr>
+              <w:rFonts w:ascii="Arial" w:cs="Arial" w:eastAsia="Arial" w:hAnsi="Arial"/>
               <w:b w:val="1"/>
+              <w:i w:val="0"/>
+              <w:smallCaps w:val="0"/>
+              <w:strike w:val="0"/>
+              <w:color w:val="000000"/>
+              <w:sz w:val="22"/>
+              <w:szCs w:val="22"/>
+              <w:u w:val="none"/>
+              <w:shd w:fill="auto" w:val="clear"/>
+              <w:vertAlign w:val="baseline"/>
               <w:rtl w:val="0"/>
             </w:rPr>
             <w:tab/>
@@ -788,7 +1162,17 @@
           </w:r>
           <w:r>
             <w:rPr>
+              <w:rFonts w:ascii="Arial" w:cs="Arial" w:eastAsia="Arial" w:hAnsi="Arial"/>
               <w:b w:val="1"/>
+              <w:i w:val="0"/>
+              <w:smallCaps w:val="0"/>
+              <w:strike w:val="0"/>
+              <w:color w:val="000000"/>
+              <w:sz w:val="22"/>
+              <w:szCs w:val="22"/>
+              <w:u w:val="none"/>
+              <w:shd w:fill="auto" w:val="clear"/>
+              <w:vertAlign w:val="baseline"/>
               <w:rtl w:val="0"/>
             </w:rPr>
             <w:t xml:space="preserve">5</w:t>
@@ -807,14 +1191,36 @@
             <w:tabs>
               <w:tab w:val="right" w:pos="9030"/>
             </w:tabs>
-            <w:spacing w:after="80" w:before="200" w:line="240" w:lineRule="auto"/>
+            <w:spacing w:before="200" w:line="240" w:lineRule="auto"/>
             <w:ind w:left="0" w:firstLine="0"/>
-            <w:rPr/>
+            <w:rPr>
+              <w:rFonts w:ascii="Arial" w:cs="Arial" w:eastAsia="Arial" w:hAnsi="Arial"/>
+              <w:b w:val="1"/>
+              <w:i w:val="0"/>
+              <w:smallCaps w:val="0"/>
+              <w:strike w:val="0"/>
+              <w:color w:val="000000"/>
+              <w:sz w:val="22"/>
+              <w:szCs w:val="22"/>
+              <w:u w:val="none"/>
+              <w:shd w:fill="auto" w:val="clear"/>
+              <w:vertAlign w:val="baseline"/>
+            </w:rPr>
           </w:pPr>
           <w:hyperlink w:anchor="_qgxvo7j8tttz">
             <w:r>
               <w:rPr>
+                <w:rFonts w:ascii="Arial" w:cs="Arial" w:eastAsia="Arial" w:hAnsi="Arial"/>
                 <w:b w:val="1"/>
+                <w:i w:val="0"/>
+                <w:smallCaps w:val="0"/>
+                <w:strike w:val="0"/>
+                <w:color w:val="000000"/>
+                <w:sz w:val="22"/>
+                <w:szCs w:val="22"/>
+                <w:u w:val="none"/>
+                <w:shd w:fill="auto" w:val="clear"/>
+                <w:vertAlign w:val="baseline"/>
                 <w:rtl w:val="0"/>
               </w:rPr>
               <w:t xml:space="preserve">4. Description des expérimentations</w:t>
@@ -822,7 +1228,17 @@
           </w:hyperlink>
           <w:r>
             <w:rPr>
+              <w:rFonts w:ascii="Arial" w:cs="Arial" w:eastAsia="Arial" w:hAnsi="Arial"/>
               <w:b w:val="1"/>
+              <w:i w:val="0"/>
+              <w:smallCaps w:val="0"/>
+              <w:strike w:val="0"/>
+              <w:color w:val="000000"/>
+              <w:sz w:val="22"/>
+              <w:szCs w:val="22"/>
+              <w:u w:val="none"/>
+              <w:shd w:fill="auto" w:val="clear"/>
+              <w:vertAlign w:val="baseline"/>
               <w:rtl w:val="0"/>
             </w:rPr>
             <w:tab/>
@@ -834,10 +1250,108 @@
           </w:r>
           <w:r>
             <w:rPr>
+              <w:rFonts w:ascii="Arial" w:cs="Arial" w:eastAsia="Arial" w:hAnsi="Arial"/>
               <w:b w:val="1"/>
+              <w:i w:val="0"/>
+              <w:smallCaps w:val="0"/>
+              <w:strike w:val="0"/>
+              <w:color w:val="000000"/>
+              <w:sz w:val="22"/>
+              <w:szCs w:val="22"/>
+              <w:u w:val="none"/>
+              <w:shd w:fill="auto" w:val="clear"/>
+              <w:vertAlign w:val="baseline"/>
               <w:rtl w:val="0"/>
             </w:rPr>
             <w:t xml:space="preserve">6</w:t>
+          </w:r>
+          <w:r>
+            <w:fldChar w:fldCharType="end"/>
+          </w:r>
+          <w:r>
+            <w:rPr>
+              <w:rtl w:val="0"/>
+            </w:rPr>
+          </w:r>
+        </w:p>
+        <w:p>
+          <w:pPr>
+            <w:tabs>
+              <w:tab w:val="right" w:pos="9030"/>
+            </w:tabs>
+            <w:spacing w:after="80" w:before="200" w:line="240" w:lineRule="auto"/>
+            <w:ind w:left="0" w:firstLine="0"/>
+            <w:rPr>
+              <w:rFonts w:ascii="Arial" w:cs="Arial" w:eastAsia="Arial" w:hAnsi="Arial"/>
+              <w:b w:val="1"/>
+              <w:i w:val="0"/>
+              <w:smallCaps w:val="0"/>
+              <w:strike w:val="0"/>
+              <w:color w:val="000000"/>
+              <w:sz w:val="22"/>
+              <w:szCs w:val="22"/>
+              <w:u w:val="none"/>
+              <w:shd w:fill="auto" w:val="clear"/>
+              <w:vertAlign w:val="baseline"/>
+            </w:rPr>
+          </w:pPr>
+          <w:hyperlink w:anchor="_qigduejn9v5v">
+            <w:r>
+              <w:rPr>
+                <w:rFonts w:ascii="Arial" w:cs="Arial" w:eastAsia="Arial" w:hAnsi="Arial"/>
+                <w:b w:val="1"/>
+                <w:i w:val="0"/>
+                <w:smallCaps w:val="0"/>
+                <w:strike w:val="0"/>
+                <w:color w:val="000000"/>
+                <w:sz w:val="22"/>
+                <w:szCs w:val="22"/>
+                <w:u w:val="none"/>
+                <w:shd w:fill="auto" w:val="clear"/>
+                <w:vertAlign w:val="baseline"/>
+                <w:rtl w:val="0"/>
+              </w:rPr>
+              <w:t xml:space="preserve">5. Conclusion</w:t>
+            </w:r>
+          </w:hyperlink>
+          <w:r>
+            <w:rPr>
+              <w:rFonts w:ascii="Arial" w:cs="Arial" w:eastAsia="Arial" w:hAnsi="Arial"/>
+              <w:b w:val="1"/>
+              <w:i w:val="0"/>
+              <w:smallCaps w:val="0"/>
+              <w:strike w:val="0"/>
+              <w:color w:val="000000"/>
+              <w:sz w:val="22"/>
+              <w:szCs w:val="22"/>
+              <w:u w:val="none"/>
+              <w:shd w:fill="auto" w:val="clear"/>
+              <w:vertAlign w:val="baseline"/>
+              <w:rtl w:val="0"/>
+            </w:rPr>
+            <w:tab/>
+          </w:r>
+          <w:r>
+            <w:fldChar w:fldCharType="begin"/>
+            <w:instrText xml:space="preserve"> PAGEREF _qigduejn9v5v \h </w:instrText>
+            <w:fldChar w:fldCharType="separate"/>
+          </w:r>
+          <w:r>
+            <w:rPr>
+              <w:rFonts w:ascii="Arial" w:cs="Arial" w:eastAsia="Arial" w:hAnsi="Arial"/>
+              <w:b w:val="1"/>
+              <w:i w:val="0"/>
+              <w:smallCaps w:val="0"/>
+              <w:strike w:val="0"/>
+              <w:color w:val="000000"/>
+              <w:sz w:val="22"/>
+              <w:szCs w:val="22"/>
+              <w:u w:val="none"/>
+              <w:shd w:fill="auto" w:val="clear"/>
+              <w:vertAlign w:val="baseline"/>
+              <w:rtl w:val="0"/>
+            </w:rPr>
+            <w:t xml:space="preserve">8</w:t>
           </w:r>
           <w:r>
             <w:fldChar w:fldCharType="end"/>
@@ -1203,26 +1717,23 @@
     <w:p>
       <w:pPr>
         <w:pStyle w:val="Heading1"/>
-        <w:rPr/>
+        <w:rPr>
+          <w:rFonts w:ascii="Times New Roman" w:cs="Times New Roman" w:eastAsia="Times New Roman" w:hAnsi="Times New Roman"/>
+          <w:b w:val="1"/>
+          <w:sz w:val="36"/>
+          <w:szCs w:val="36"/>
+        </w:rPr>
       </w:pPr>
       <w:bookmarkStart w:colFirst="0" w:colLast="0" w:name="_uytg7d3ogrjm" w:id="0"/>
       <w:bookmarkEnd w:id="0"/>
       <w:r>
         <w:rPr>
+          <w:rFonts w:ascii="Times New Roman" w:cs="Times New Roman" w:eastAsia="Times New Roman" w:hAnsi="Times New Roman"/>
+          <w:b w:val="1"/>
           <w:rtl w:val="0"/>
         </w:rPr>
         <w:t xml:space="preserve">1. Introduction</w:t>
       </w:r>
-    </w:p>
-    <w:p>
-      <w:pPr>
-        <w:rPr>
-          <w:rFonts w:ascii="Times New Roman" w:cs="Times New Roman" w:eastAsia="Times New Roman" w:hAnsi="Times New Roman"/>
-          <w:b w:val="1"/>
-          <w:sz w:val="36"/>
-          <w:szCs w:val="36"/>
-        </w:rPr>
-      </w:pPr>
       <w:r>
         <w:rPr>
           <w:rtl w:val="0"/>
@@ -1233,12 +1744,17 @@
       <w:pPr>
         <w:pStyle w:val="Heading2"/>
         <w:jc w:val="both"/>
-        <w:rPr/>
+        <w:rPr>
+          <w:rFonts w:ascii="Times New Roman" w:cs="Times New Roman" w:eastAsia="Times New Roman" w:hAnsi="Times New Roman"/>
+          <w:b w:val="1"/>
+        </w:rPr>
       </w:pPr>
       <w:bookmarkStart w:colFirst="0" w:colLast="0" w:name="_pz6zqx112jkp" w:id="1"/>
       <w:bookmarkEnd w:id="1"/>
       <w:r>
         <w:rPr>
+          <w:rFonts w:ascii="Times New Roman" w:cs="Times New Roman" w:eastAsia="Times New Roman" w:hAnsi="Times New Roman"/>
+          <w:b w:val="1"/>
           <w:rtl w:val="0"/>
         </w:rPr>
         <w:t xml:space="preserve">1.1 Problématique</w:t>
@@ -1320,12 +1836,17 @@
       <w:pPr>
         <w:pStyle w:val="Heading2"/>
         <w:jc w:val="both"/>
-        <w:rPr/>
+        <w:rPr>
+          <w:rFonts w:ascii="Times New Roman" w:cs="Times New Roman" w:eastAsia="Times New Roman" w:hAnsi="Times New Roman"/>
+          <w:b w:val="1"/>
+        </w:rPr>
       </w:pPr>
       <w:bookmarkStart w:colFirst="0" w:colLast="0" w:name="_6yunwdejpdzc" w:id="2"/>
       <w:bookmarkEnd w:id="2"/>
       <w:r>
         <w:rPr>
+          <w:rFonts w:ascii="Times New Roman" w:cs="Times New Roman" w:eastAsia="Times New Roman" w:hAnsi="Times New Roman"/>
+          <w:b w:val="1"/>
           <w:rtl w:val="0"/>
         </w:rPr>
         <w:t xml:space="preserve">1.2 Expérimentation des deux plateformes d’analyse linguistique</w:t>
@@ -1566,20 +2087,19 @@
     </w:p>
     <w:p>
       <w:pPr>
+        <w:pStyle w:val="Heading2"/>
         <w:jc w:val="both"/>
         <w:rPr>
           <w:rFonts w:ascii="Times New Roman" w:cs="Times New Roman" w:eastAsia="Times New Roman" w:hAnsi="Times New Roman"/>
           <w:b w:val="1"/>
-          <w:sz w:val="24"/>
-          <w:szCs w:val="24"/>
-        </w:rPr>
-      </w:pPr>
-      <w:r>
-        <w:rPr>
-          <w:rFonts w:ascii="Times New Roman" w:cs="Times New Roman" w:eastAsia="Times New Roman" w:hAnsi="Times New Roman"/>
-          <w:b w:val="1"/>
-          <w:sz w:val="24"/>
-          <w:szCs w:val="24"/>
+        </w:rPr>
+      </w:pPr>
+      <w:bookmarkStart w:colFirst="0" w:colLast="0" w:name="_zgpf4kdz3fvi" w:id="3"/>
+      <w:bookmarkEnd w:id="3"/>
+      <w:r>
+        <w:rPr>
+          <w:rFonts w:ascii="Times New Roman" w:cs="Times New Roman" w:eastAsia="Times New Roman" w:hAnsi="Times New Roman"/>
+          <w:b w:val="1"/>
           <w:rtl w:val="0"/>
         </w:rPr>
         <w:t xml:space="preserve">1.3 Évaluer et Comparer</w:t>
@@ -1685,32 +2205,36 @@
         <w:pStyle w:val="Heading1"/>
         <w:rPr/>
       </w:pPr>
-      <w:bookmarkStart w:colFirst="0" w:colLast="0" w:name="_wj7syoo3ve9l" w:id="3"/>
-      <w:bookmarkEnd w:id="3"/>
-      <w:r>
-        <w:rPr>
-          <w:rtl w:val="0"/>
-        </w:rPr>
-        <w:t xml:space="preserve"> 2. Etat de l’art</w:t>
-        <w:br w:type="textWrapping"/>
-      </w:r>
-    </w:p>
-    <w:p>
-      <w:pPr>
-        <w:jc w:val="both"/>
-        <w:rPr>
-          <w:rFonts w:ascii="Times New Roman" w:cs="Times New Roman" w:eastAsia="Times New Roman" w:hAnsi="Times New Roman"/>
-          <w:b w:val="1"/>
-          <w:sz w:val="24"/>
-          <w:szCs w:val="24"/>
-        </w:rPr>
-      </w:pPr>
-      <w:r>
-        <w:rPr>
-          <w:rFonts w:ascii="Times New Roman" w:cs="Times New Roman" w:eastAsia="Times New Roman" w:hAnsi="Times New Roman"/>
-          <w:b w:val="1"/>
-          <w:sz w:val="24"/>
-          <w:szCs w:val="24"/>
+      <w:bookmarkStart w:colFirst="0" w:colLast="0" w:name="_wj7syoo3ve9l" w:id="4"/>
+      <w:bookmarkEnd w:id="4"/>
+      <w:r>
+        <w:rPr>
+          <w:rFonts w:ascii="Times New Roman" w:cs="Times New Roman" w:eastAsia="Times New Roman" w:hAnsi="Times New Roman"/>
+          <w:b w:val="1"/>
+          <w:rtl w:val="0"/>
+        </w:rPr>
+        <w:t xml:space="preserve">2. Etat de l’art</w:t>
+      </w:r>
+      <w:r>
+        <w:rPr>
+          <w:rtl w:val="0"/>
+        </w:rPr>
+      </w:r>
+    </w:p>
+    <w:p>
+      <w:pPr>
+        <w:pStyle w:val="Heading2"/>
+        <w:rPr>
+          <w:rFonts w:ascii="Times New Roman" w:cs="Times New Roman" w:eastAsia="Times New Roman" w:hAnsi="Times New Roman"/>
+          <w:b w:val="1"/>
+        </w:rPr>
+      </w:pPr>
+      <w:bookmarkStart w:colFirst="0" w:colLast="0" w:name="_1p399uxvmlz7" w:id="5"/>
+      <w:bookmarkEnd w:id="5"/>
+      <w:r>
+        <w:rPr>
+          <w:rFonts w:ascii="Times New Roman" w:cs="Times New Roman" w:eastAsia="Times New Roman" w:hAnsi="Times New Roman"/>
+          <w:b w:val="1"/>
           <w:rtl w:val="0"/>
         </w:rPr>
         <w:t xml:space="preserve">2.1 Les différentes approches d’analyse linguistique existantes</w:t>
@@ -2233,11 +2757,14 @@
     </w:p>
     <w:p>
       <w:pPr>
-        <w:rPr>
-          <w:rFonts w:ascii="Times New Roman" w:cs="Times New Roman" w:eastAsia="Times New Roman" w:hAnsi="Times New Roman"/>
-          <w:b w:val="1"/>
-        </w:rPr>
-      </w:pPr>
+        <w:pStyle w:val="Heading2"/>
+        <w:rPr>
+          <w:rFonts w:ascii="Times New Roman" w:cs="Times New Roman" w:eastAsia="Times New Roman" w:hAnsi="Times New Roman"/>
+          <w:b w:val="1"/>
+        </w:rPr>
+      </w:pPr>
+      <w:bookmarkStart w:colFirst="0" w:colLast="0" w:name="_nebkn8q4lffs" w:id="6"/>
+      <w:bookmarkEnd w:id="6"/>
       <w:r>
         <w:rPr>
           <w:rFonts w:ascii="Times New Roman" w:cs="Times New Roman" w:eastAsia="Times New Roman" w:hAnsi="Times New Roman"/>
@@ -2282,55 +2809,18 @@
     </w:p>
     <w:p>
       <w:pPr>
-        <w:rPr>
-          <w:b w:val="1"/>
-        </w:rPr>
-      </w:pPr>
-      <w:r>
-        <w:rPr>
-          <w:rtl w:val="0"/>
-        </w:rPr>
-      </w:r>
-    </w:p>
-    <w:p>
-      <w:pPr>
-        <w:rPr>
-          <w:rFonts w:ascii="Times New Roman" w:cs="Times New Roman" w:eastAsia="Times New Roman" w:hAnsi="Times New Roman"/>
-          <w:b w:val="1"/>
-          <w:sz w:val="36"/>
-          <w:szCs w:val="36"/>
-        </w:rPr>
-      </w:pPr>
-      <w:r>
-        <w:rPr>
-          <w:rtl w:val="0"/>
-        </w:rPr>
-      </w:r>
-    </w:p>
-    <w:p>
-      <w:pPr>
-        <w:rPr>
-          <w:rFonts w:ascii="Times New Roman" w:cs="Times New Roman" w:eastAsia="Times New Roman" w:hAnsi="Times New Roman"/>
-          <w:b w:val="1"/>
-          <w:sz w:val="36"/>
-          <w:szCs w:val="36"/>
-        </w:rPr>
-      </w:pPr>
-      <w:r>
-        <w:rPr>
-          <w:rtl w:val="0"/>
-        </w:rPr>
-      </w:r>
-    </w:p>
-    <w:p>
-      <w:pPr>
         <w:pStyle w:val="Heading1"/>
-        <w:rPr/>
-      </w:pPr>
-      <w:bookmarkStart w:colFirst="0" w:colLast="0" w:name="_ay6oudpluq9z" w:id="4"/>
-      <w:bookmarkEnd w:id="4"/>
-      <w:r>
-        <w:rPr>
+        <w:rPr>
+          <w:rFonts w:ascii="Times New Roman" w:cs="Times New Roman" w:eastAsia="Times New Roman" w:hAnsi="Times New Roman"/>
+          <w:b w:val="1"/>
+        </w:rPr>
+      </w:pPr>
+      <w:bookmarkStart w:colFirst="0" w:colLast="0" w:name="_ay6oudpluq9z" w:id="7"/>
+      <w:bookmarkEnd w:id="7"/>
+      <w:r>
+        <w:rPr>
+          <w:rFonts w:ascii="Times New Roman" w:cs="Times New Roman" w:eastAsia="Times New Roman" w:hAnsi="Times New Roman"/>
+          <w:b w:val="1"/>
           <w:rtl w:val="0"/>
         </w:rPr>
         <w:t xml:space="preserve">3. Description des deux plateformes</w:t>
@@ -2338,34 +2828,18 @@
     </w:p>
     <w:p>
       <w:pPr>
-        <w:rPr>
-          <w:rFonts w:ascii="Times New Roman" w:cs="Times New Roman" w:eastAsia="Times New Roman" w:hAnsi="Times New Roman"/>
-          <w:b w:val="1"/>
-          <w:sz w:val="36"/>
-          <w:szCs w:val="36"/>
-        </w:rPr>
-      </w:pPr>
-      <w:r>
-        <w:rPr>
-          <w:rtl w:val="0"/>
-        </w:rPr>
-      </w:r>
-    </w:p>
-    <w:p>
-      <w:pPr>
-        <w:rPr>
-          <w:rFonts w:ascii="Times New Roman" w:cs="Times New Roman" w:eastAsia="Times New Roman" w:hAnsi="Times New Roman"/>
-          <w:b w:val="1"/>
-          <w:sz w:val="24"/>
-          <w:szCs w:val="24"/>
-        </w:rPr>
-      </w:pPr>
-      <w:r>
-        <w:rPr>
-          <w:rFonts w:ascii="Times New Roman" w:cs="Times New Roman" w:eastAsia="Times New Roman" w:hAnsi="Times New Roman"/>
-          <w:b w:val="1"/>
-          <w:sz w:val="24"/>
-          <w:szCs w:val="24"/>
+        <w:pStyle w:val="Heading2"/>
+        <w:rPr>
+          <w:rFonts w:ascii="Times New Roman" w:cs="Times New Roman" w:eastAsia="Times New Roman" w:hAnsi="Times New Roman"/>
+          <w:b w:val="1"/>
+        </w:rPr>
+      </w:pPr>
+      <w:bookmarkStart w:colFirst="0" w:colLast="0" w:name="_ucq9b6k9cz4n" w:id="8"/>
+      <w:bookmarkEnd w:id="8"/>
+      <w:r>
+        <w:rPr>
+          <w:rFonts w:ascii="Times New Roman" w:cs="Times New Roman" w:eastAsia="Times New Roman" w:hAnsi="Times New Roman"/>
+          <w:b w:val="1"/>
           <w:rtl w:val="0"/>
         </w:rPr>
         <w:t xml:space="preserve">3.1. CEA List LIMA</w:t>
@@ -2480,34 +2954,18 @@
     </w:p>
     <w:p>
       <w:pPr>
-        <w:rPr>
-          <w:rFonts w:ascii="Times New Roman" w:cs="Times New Roman" w:eastAsia="Times New Roman" w:hAnsi="Times New Roman"/>
-          <w:b w:val="1"/>
-          <w:sz w:val="24"/>
-          <w:szCs w:val="24"/>
-        </w:rPr>
-      </w:pPr>
-      <w:r>
-        <w:rPr>
-          <w:rtl w:val="0"/>
-        </w:rPr>
-      </w:r>
-    </w:p>
-    <w:p>
-      <w:pPr>
-        <w:rPr>
-          <w:rFonts w:ascii="Times New Roman" w:cs="Times New Roman" w:eastAsia="Times New Roman" w:hAnsi="Times New Roman"/>
-          <w:b w:val="1"/>
-          <w:sz w:val="24"/>
-          <w:szCs w:val="24"/>
-        </w:rPr>
-      </w:pPr>
-      <w:r>
-        <w:rPr>
-          <w:rFonts w:ascii="Times New Roman" w:cs="Times New Roman" w:eastAsia="Times New Roman" w:hAnsi="Times New Roman"/>
-          <w:b w:val="1"/>
-          <w:sz w:val="24"/>
-          <w:szCs w:val="24"/>
+        <w:pStyle w:val="Heading2"/>
+        <w:rPr>
+          <w:rFonts w:ascii="Times New Roman" w:cs="Times New Roman" w:eastAsia="Times New Roman" w:hAnsi="Times New Roman"/>
+          <w:b w:val="1"/>
+        </w:rPr>
+      </w:pPr>
+      <w:bookmarkStart w:colFirst="0" w:colLast="0" w:name="_yilv7y9waoim" w:id="9"/>
+      <w:bookmarkEnd w:id="9"/>
+      <w:r>
+        <w:rPr>
+          <w:rFonts w:ascii="Times New Roman" w:cs="Times New Roman" w:eastAsia="Times New Roman" w:hAnsi="Times New Roman"/>
+          <w:b w:val="1"/>
           <w:rtl w:val="0"/>
         </w:rPr>
         <w:t xml:space="preserve">3.2. Stanford Core NLP</w:t>
@@ -2599,65 +3057,71 @@
     </w:p>
     <w:p>
       <w:pPr>
-        <w:rPr>
-          <w:rFonts w:ascii="Times New Roman" w:cs="Times New Roman" w:eastAsia="Times New Roman" w:hAnsi="Times New Roman"/>
-          <w:sz w:val="24"/>
-          <w:szCs w:val="24"/>
-        </w:rPr>
-      </w:pPr>
-      <w:r>
-        <w:rPr>
-          <w:rtl w:val="0"/>
-        </w:rPr>
-      </w:r>
-    </w:p>
-    <w:p>
-      <w:pPr>
         <w:pStyle w:val="Heading1"/>
+        <w:rPr>
+          <w:rFonts w:ascii="Times New Roman" w:cs="Times New Roman" w:eastAsia="Times New Roman" w:hAnsi="Times New Roman"/>
+          <w:b w:val="1"/>
+        </w:rPr>
+      </w:pPr>
+      <w:bookmarkStart w:colFirst="0" w:colLast="0" w:name="_qgxvo7j8tttz" w:id="10"/>
+      <w:bookmarkEnd w:id="10"/>
+      <w:r>
+        <w:rPr>
+          <w:rFonts w:ascii="Times New Roman" w:cs="Times New Roman" w:eastAsia="Times New Roman" w:hAnsi="Times New Roman"/>
+          <w:b w:val="1"/>
+          <w:rtl w:val="0"/>
+        </w:rPr>
+        <w:t xml:space="preserve">4. Description des expérimentations</w:t>
+      </w:r>
+    </w:p>
+    <w:p>
+      <w:pPr>
+        <w:pStyle w:val="Heading2"/>
+        <w:rPr>
+          <w:rFonts w:ascii="Times New Roman" w:cs="Times New Roman" w:eastAsia="Times New Roman" w:hAnsi="Times New Roman"/>
+          <w:b w:val="1"/>
+        </w:rPr>
+      </w:pPr>
+      <w:bookmarkStart w:colFirst="0" w:colLast="0" w:name="_twvajx87kusd" w:id="11"/>
+      <w:bookmarkEnd w:id="11"/>
+      <w:r>
+        <w:rPr>
+          <w:rFonts w:ascii="Times New Roman" w:cs="Times New Roman" w:eastAsia="Times New Roman" w:hAnsi="Times New Roman"/>
+          <w:b w:val="1"/>
+          <w:rtl w:val="0"/>
+        </w:rPr>
+        <w:t xml:space="preserve">4.1. Evaluation de l’analyse morpho-syntaxique</w:t>
+      </w:r>
+    </w:p>
+    <w:p>
+      <w:pPr>
         <w:rPr/>
       </w:pPr>
-      <w:bookmarkStart w:colFirst="0" w:colLast="0" w:name="_qgxvo7j8tttz" w:id="5"/>
-      <w:bookmarkEnd w:id="5"/>
-      <w:r>
-        <w:rPr>
-          <w:rtl w:val="0"/>
-        </w:rPr>
-        <w:t xml:space="preserve">4. Description des expérimentations</w:t>
-      </w:r>
-    </w:p>
-    <w:p>
-      <w:pPr>
-        <w:rPr>
-          <w:rFonts w:ascii="Times New Roman" w:cs="Times New Roman" w:eastAsia="Times New Roman" w:hAnsi="Times New Roman"/>
-          <w:b w:val="1"/>
-          <w:sz w:val="32"/>
-          <w:szCs w:val="32"/>
-        </w:rPr>
-      </w:pPr>
-      <w:r>
-        <w:rPr>
-          <w:rtl w:val="0"/>
-        </w:rPr>
-      </w:r>
-    </w:p>
-    <w:p>
-      <w:pPr>
-        <w:rPr>
-          <w:rFonts w:ascii="Times New Roman" w:cs="Times New Roman" w:eastAsia="Times New Roman" w:hAnsi="Times New Roman"/>
-          <w:b w:val="1"/>
-          <w:sz w:val="28"/>
-          <w:szCs w:val="28"/>
-        </w:rPr>
-      </w:pPr>
-      <w:r>
-        <w:rPr>
-          <w:rFonts w:ascii="Times New Roman" w:cs="Times New Roman" w:eastAsia="Times New Roman" w:hAnsi="Times New Roman"/>
-          <w:b w:val="1"/>
-          <w:sz w:val="28"/>
-          <w:szCs w:val="28"/>
-          <w:rtl w:val="0"/>
-        </w:rPr>
-        <w:t xml:space="preserve">4.1. Evaluation de l’analyse morpho-syntaxique</w:t>
+      <w:r>
+        <w:rPr>
+          <w:rtl w:val="0"/>
+        </w:rPr>
+      </w:r>
+    </w:p>
+    <w:p>
+      <w:pPr>
+        <w:ind w:firstLine="283.46456692913375"/>
+        <w:jc w:val="both"/>
+        <w:rPr/>
+      </w:pPr>
+      <w:r>
+        <w:rPr>
+          <w:rFonts w:ascii="Times New Roman" w:cs="Times New Roman" w:eastAsia="Times New Roman" w:hAnsi="Times New Roman"/>
+          <w:sz w:val="24"/>
+          <w:szCs w:val="24"/>
+          <w:rtl w:val="0"/>
+        </w:rPr>
+        <w:t xml:space="preserve">Dans cette partie, on transforme la sortie Lima brute sous la forme “Mot_Étiquette”, puis on lui applique les étiquettes PTB pour ensuite passer aux étiquettes universelles. On réalise la même opération sur le fichier de référence, pour ensuite évaluer.</w:t>
+      </w:r>
+      <w:r>
+        <w:rPr>
+          <w:rtl w:val="0"/>
+        </w:rPr>
       </w:r>
     </w:p>
     <w:p>
@@ -2679,7 +3143,6 @@
           <w:rtl w:val="0"/>
         </w:rPr>
         <w:t xml:space="preserve">Les résultats avec les étiquettes PTB              Les résultats avec les étiquettes universelles</w:t>
-        <w:br w:type="textWrapping"/>
         <w:br w:type="textWrapping"/>
       </w:r>
       <w:r>
@@ -2695,12 +3158,12 @@
             <wp:extent cx="2505075" cy="962025"/>
             <wp:effectExtent b="0" l="0" r="0" t="0"/>
             <wp:wrapTopAndBottom distB="114300" distT="114300"/>
-            <wp:docPr id="3" name="image6.png"/>
+            <wp:docPr id="4" name="image5.png"/>
             <a:graphic>
               <a:graphicData uri="http://schemas.openxmlformats.org/drawingml/2006/picture">
                 <pic:pic>
                   <pic:nvPicPr>
-                    <pic:cNvPr id="0" name="image6.png"/>
+                    <pic:cNvPr id="0" name="image5.png"/>
                     <pic:cNvPicPr preferRelativeResize="0"/>
                   </pic:nvPicPr>
                   <pic:blipFill>
@@ -2737,12 +3200,12 @@
             <wp:extent cx="2543175" cy="933450"/>
             <wp:effectExtent b="0" l="0" r="0" t="0"/>
             <wp:wrapTopAndBottom distB="114300" distT="114300"/>
-            <wp:docPr id="2" name="image2.png"/>
+            <wp:docPr id="2" name="image1.png"/>
             <a:graphic>
               <a:graphicData uri="http://schemas.openxmlformats.org/drawingml/2006/picture">
                 <pic:pic>
                   <pic:nvPicPr>
-                    <pic:cNvPr id="0" name="image2.png"/>
+                    <pic:cNvPr id="0" name="image1.png"/>
                     <pic:cNvPicPr preferRelativeResize="0"/>
                   </pic:nvPicPr>
                   <pic:blipFill>
@@ -2769,6 +3232,22 @@
     </w:p>
     <w:p>
       <w:pPr>
+        <w:ind w:left="0" w:firstLine="0"/>
+        <w:rPr>
+          <w:rFonts w:ascii="Times New Roman" w:cs="Times New Roman" w:eastAsia="Times New Roman" w:hAnsi="Times New Roman"/>
+          <w:b w:val="1"/>
+          <w:sz w:val="24"/>
+          <w:szCs w:val="24"/>
+        </w:rPr>
+      </w:pPr>
+      <w:r>
+        <w:rPr>
+          <w:rtl w:val="0"/>
+        </w:rPr>
+      </w:r>
+    </w:p>
+    <w:p>
+      <w:pPr>
         <w:ind w:firstLine="283.46456692913375"/>
         <w:jc w:val="both"/>
         <w:rPr>
@@ -2793,9 +3272,8 @@
         <w:jc w:val="both"/>
         <w:rPr>
           <w:rFonts w:ascii="Times New Roman" w:cs="Times New Roman" w:eastAsia="Times New Roman" w:hAnsi="Times New Roman"/>
-          <w:b w:val="1"/>
-          <w:sz w:val="48"/>
-          <w:szCs w:val="48"/>
+          <w:sz w:val="24"/>
+          <w:szCs w:val="24"/>
         </w:rPr>
       </w:pPr>
       <w:r>
@@ -2807,70 +3285,40 @@
         </w:rPr>
         <w:t xml:space="preserve">Cette amélioration s’explique par le fait que dans le cas universel, on utilise plusieurs fois le même tag pour représenter des éléments différents. Par exemple, le tag NOUN remplace quatre tags PTB différents. Ainsi, le mot “resort” dans les fichiers testés avait le tag NNP dans le fichier lima, et NN dans le fichier référence, mais ces deux tags devenaient NOUN après le passage en étiquettes universelles.</w:t>
       </w:r>
-      <w:r>
-        <w:rPr>
-          <w:rtl w:val="0"/>
-        </w:rPr>
-      </w:r>
-    </w:p>
-    <w:p>
-      <w:pPr>
-        <w:rPr>
-          <w:rFonts w:ascii="Times New Roman" w:cs="Times New Roman" w:eastAsia="Times New Roman" w:hAnsi="Times New Roman"/>
-          <w:b w:val="1"/>
-          <w:sz w:val="24"/>
-          <w:szCs w:val="24"/>
-        </w:rPr>
-      </w:pPr>
-      <w:r>
-        <w:rPr>
-          <w:rtl w:val="0"/>
-        </w:rPr>
-      </w:r>
-    </w:p>
-    <w:p>
-      <w:pPr>
-        <w:rPr>
-          <w:rFonts w:ascii="Times New Roman" w:cs="Times New Roman" w:eastAsia="Times New Roman" w:hAnsi="Times New Roman"/>
-          <w:b w:val="1"/>
-          <w:sz w:val="24"/>
-          <w:szCs w:val="24"/>
-        </w:rPr>
-      </w:pPr>
-      <w:r>
-        <w:rPr>
-          <w:rtl w:val="0"/>
-        </w:rPr>
-      </w:r>
-    </w:p>
-    <w:p>
-      <w:pPr>
-        <w:rPr>
-          <w:rFonts w:ascii="Times New Roman" w:cs="Times New Roman" w:eastAsia="Times New Roman" w:hAnsi="Times New Roman"/>
-          <w:b w:val="1"/>
-          <w:sz w:val="28"/>
-          <w:szCs w:val="28"/>
-        </w:rPr>
-      </w:pPr>
-      <w:r>
-        <w:rPr>
-          <w:rFonts w:ascii="Times New Roman" w:cs="Times New Roman" w:eastAsia="Times New Roman" w:hAnsi="Times New Roman"/>
-          <w:b w:val="1"/>
-          <w:sz w:val="28"/>
-          <w:szCs w:val="28"/>
-          <w:rtl w:val="0"/>
-        </w:rPr>
-        <w:t xml:space="preserve">4.2. </w:t>
-      </w:r>
-      <w:r>
-        <w:rPr>
-          <w:rFonts w:ascii="Times New Roman" w:cs="Times New Roman" w:eastAsia="Times New Roman" w:hAnsi="Times New Roman"/>
-          <w:b w:val="1"/>
-          <w:sz w:val="28"/>
-          <w:szCs w:val="28"/>
-          <w:rtl w:val="0"/>
-        </w:rPr>
-        <w:t xml:space="preserve">Evaluation du POS tagger</w:t>
+    </w:p>
+    <w:p>
+      <w:pPr>
+        <w:ind w:firstLine="283.46456692913375"/>
+        <w:jc w:val="both"/>
+        <w:rPr>
+          <w:rFonts w:ascii="Times New Roman" w:cs="Times New Roman" w:eastAsia="Times New Roman" w:hAnsi="Times New Roman"/>
+          <w:sz w:val="24"/>
+          <w:szCs w:val="24"/>
+        </w:rPr>
+      </w:pPr>
+      <w:r>
+        <w:rPr>
+          <w:rtl w:val="0"/>
+        </w:rPr>
+      </w:r>
+    </w:p>
+    <w:p>
+      <w:pPr>
+        <w:pStyle w:val="Heading2"/>
+        <w:rPr>
+          <w:rFonts w:ascii="Times New Roman" w:cs="Times New Roman" w:eastAsia="Times New Roman" w:hAnsi="Times New Roman"/>
+          <w:b w:val="1"/>
+        </w:rPr>
+      </w:pPr>
+      <w:bookmarkStart w:colFirst="0" w:colLast="0" w:name="_dgxaf3e04lc" w:id="12"/>
+      <w:bookmarkEnd w:id="12"/>
+      <w:r>
+        <w:rPr>
+          <w:rFonts w:ascii="Times New Roman" w:cs="Times New Roman" w:eastAsia="Times New Roman" w:hAnsi="Times New Roman"/>
+          <w:b w:val="1"/>
+          <w:rtl w:val="0"/>
+        </w:rPr>
+        <w:t xml:space="preserve">4.2. Evaluation du POS tagger</w:t>
       </w:r>
     </w:p>
     <w:p>
@@ -2941,12 +3389,12 @@
             <wp:extent cx="2676525" cy="1000125"/>
             <wp:effectExtent b="0" l="0" r="0" t="0"/>
             <wp:wrapTopAndBottom distB="114300" distT="114300"/>
-            <wp:docPr id="8" name="image3.png"/>
+            <wp:docPr id="11" name="image4.png"/>
             <a:graphic>
               <a:graphicData uri="http://schemas.openxmlformats.org/drawingml/2006/picture">
                 <pic:pic>
                   <pic:nvPicPr>
-                    <pic:cNvPr id="0" name="image3.png"/>
+                    <pic:cNvPr id="0" name="image4.png"/>
                     <pic:cNvPicPr preferRelativeResize="0"/>
                   </pic:nvPicPr>
                   <pic:blipFill>
@@ -2983,12 +3431,12 @@
             <wp:extent cx="2619375" cy="1000125"/>
             <wp:effectExtent b="0" l="0" r="0" t="0"/>
             <wp:wrapTopAndBottom distB="114300" distT="114300"/>
-            <wp:docPr id="4" name="image7.png"/>
+            <wp:docPr id="7" name="image6.png"/>
             <a:graphic>
               <a:graphicData uri="http://schemas.openxmlformats.org/drawingml/2006/picture">
                 <pic:pic>
                   <pic:nvPicPr>
-                    <pic:cNvPr id="0" name="image7.png"/>
+                    <pic:cNvPr id="0" name="image6.png"/>
                     <pic:cNvPicPr preferRelativeResize="0"/>
                   </pic:nvPicPr>
                   <pic:blipFill>
@@ -3034,75 +3482,47 @@
     <w:p>
       <w:pPr>
         <w:ind w:firstLine="720"/>
-        <w:rPr>
-          <w:rFonts w:ascii="Times New Roman" w:cs="Times New Roman" w:eastAsia="Times New Roman" w:hAnsi="Times New Roman"/>
-          <w:sz w:val="24"/>
-          <w:szCs w:val="24"/>
-        </w:rPr>
-      </w:pPr>
-      <w:r>
-        <w:rPr>
-          <w:rFonts w:ascii="Times New Roman" w:cs="Times New Roman" w:eastAsia="Times New Roman" w:hAnsi="Times New Roman"/>
-          <w:sz w:val="24"/>
-          <w:szCs w:val="24"/>
-          <w:rtl w:val="0"/>
-        </w:rPr>
-        <w:t xml:space="preserve">D’après ces résultats les paramètres qui diffèrent sont les Tag précision, Tag recall et Tag F-measure. La valeur des tags est plus basse avec les étiquettes universelles. Elle est environ égale à 0.93 pour les étiquettes PTB et elle est environ égale à 0.90 pour les étiquettes universelles. Les étiquettes PTB sont donc plus précisent pour la détection des tags dans un texte.</w:t>
-      </w:r>
-    </w:p>
-    <w:p>
-      <w:pPr>
-        <w:ind w:left="0" w:firstLine="0"/>
-        <w:rPr>
-          <w:rFonts w:ascii="Times New Roman" w:cs="Times New Roman" w:eastAsia="Times New Roman" w:hAnsi="Times New Roman"/>
-          <w:sz w:val="24"/>
-          <w:szCs w:val="24"/>
-        </w:rPr>
-      </w:pPr>
-      <w:r>
-        <w:rPr>
-          <w:rtl w:val="0"/>
-        </w:rPr>
-      </w:r>
-    </w:p>
-    <w:p>
-      <w:pPr>
-        <w:rPr>
-          <w:rFonts w:ascii="Times New Roman" w:cs="Times New Roman" w:eastAsia="Times New Roman" w:hAnsi="Times New Roman"/>
-          <w:b w:val="1"/>
-          <w:sz w:val="28"/>
-          <w:szCs w:val="28"/>
-        </w:rPr>
-      </w:pPr>
-      <w:r>
-        <w:rPr>
-          <w:rFonts w:ascii="Times New Roman" w:cs="Times New Roman" w:eastAsia="Times New Roman" w:hAnsi="Times New Roman"/>
-          <w:b w:val="1"/>
-          <w:sz w:val="28"/>
-          <w:szCs w:val="28"/>
-          <w:rtl w:val="0"/>
-        </w:rPr>
-        <w:t xml:space="preserve">4.3. </w:t>
-      </w:r>
-      <w:r>
-        <w:rPr>
-          <w:rFonts w:ascii="Times New Roman" w:cs="Times New Roman" w:eastAsia="Times New Roman" w:hAnsi="Times New Roman"/>
-          <w:b w:val="1"/>
-          <w:sz w:val="28"/>
-          <w:szCs w:val="28"/>
-          <w:rtl w:val="0"/>
-        </w:rPr>
-        <w:t xml:space="preserve">Evaluation du CEA List et de l’outil l’université de Stanford</w:t>
-      </w:r>
-    </w:p>
-    <w:p>
-      <w:pPr>
-        <w:rPr>
-          <w:rFonts w:ascii="Times New Roman" w:cs="Times New Roman" w:eastAsia="Times New Roman" w:hAnsi="Times New Roman"/>
-          <w:b w:val="1"/>
-          <w:sz w:val="24"/>
-          <w:szCs w:val="24"/>
-        </w:rPr>
+        <w:jc w:val="both"/>
+        <w:rPr>
+          <w:rFonts w:ascii="Times New Roman" w:cs="Times New Roman" w:eastAsia="Times New Roman" w:hAnsi="Times New Roman"/>
+          <w:sz w:val="24"/>
+          <w:szCs w:val="24"/>
+        </w:rPr>
+      </w:pPr>
+      <w:r>
+        <w:rPr>
+          <w:rFonts w:ascii="Times New Roman" w:cs="Times New Roman" w:eastAsia="Times New Roman" w:hAnsi="Times New Roman"/>
+          <w:sz w:val="24"/>
+          <w:szCs w:val="24"/>
+          <w:rtl w:val="0"/>
+        </w:rPr>
+        <w:t xml:space="preserve">D’après ces résultats les paramètres qui diffèrent sont les Tag précision, Tag recall et Tag F-measure. La valeur des tags est plus basse avec les étiquettes universelles. Elle est environ égale à 0.93 pour les étiquettes PTB et elle est environ égale à 0.90 pour les étiquettes universelles. Les étiquettes PTB sont donc plus précises pour la détection des tags dans un texte.</w:t>
+      </w:r>
+    </w:p>
+    <w:p>
+      <w:pPr>
+        <w:pStyle w:val="Heading2"/>
+        <w:rPr>
+          <w:b w:val="1"/>
+          <w:sz w:val="30"/>
+          <w:szCs w:val="30"/>
+        </w:rPr>
+      </w:pPr>
+      <w:bookmarkStart w:colFirst="0" w:colLast="0" w:name="_kbm7wgs7sqpb" w:id="13"/>
+      <w:bookmarkEnd w:id="13"/>
+      <w:r>
+        <w:rPr>
+          <w:b w:val="1"/>
+          <w:sz w:val="30"/>
+          <w:szCs w:val="30"/>
+          <w:rtl w:val="0"/>
+        </w:rPr>
+        <w:t xml:space="preserve">4.3. Evaluation du CEA List et de l’outil l’université de Stanford</w:t>
+      </w:r>
+    </w:p>
+    <w:p>
+      <w:pPr>
+        <w:rPr/>
       </w:pPr>
       <w:r>
         <w:rPr>
@@ -3196,6 +3616,42 @@
           <w:rtl w:val="0"/>
         </w:rPr>
         <w:t xml:space="preserve">Location.LOCATION : LOCATION</w:t>
+        <w:tab/>
+      </w:r>
+    </w:p>
+    <w:p>
+      <w:pPr>
+        <w:ind w:left="0" w:firstLine="720"/>
+        <w:rPr>
+          <w:rFonts w:ascii="Times New Roman" w:cs="Times New Roman" w:eastAsia="Times New Roman" w:hAnsi="Times New Roman"/>
+          <w:sz w:val="24"/>
+          <w:szCs w:val="24"/>
+        </w:rPr>
+      </w:pPr>
+      <w:r>
+        <w:rPr>
+          <w:rtl w:val="0"/>
+        </w:rPr>
+      </w:r>
+    </w:p>
+    <w:p>
+      <w:pPr>
+        <w:ind w:left="0" w:firstLine="0"/>
+        <w:jc w:val="both"/>
+        <w:rPr>
+          <w:rFonts w:ascii="Times New Roman" w:cs="Times New Roman" w:eastAsia="Times New Roman" w:hAnsi="Times New Roman"/>
+          <w:sz w:val="24"/>
+          <w:szCs w:val="24"/>
+        </w:rPr>
+      </w:pPr>
+      <w:r>
+        <w:rPr>
+          <w:rFonts w:ascii="Times New Roman" w:cs="Times New Roman" w:eastAsia="Times New Roman" w:hAnsi="Times New Roman"/>
+          <w:sz w:val="24"/>
+          <w:szCs w:val="24"/>
+          <w:rtl w:val="0"/>
+        </w:rPr>
+        <w:t xml:space="preserve">L’objectif ici est de rapporter Lima en étiquettes universelles, en passant par un passage au format Stanford. Une fois les parties Lima et Stanford au format universel, on réalise une conversion du fichier contenant les tags de type “Ex” (Enamex, Timex, Numex etc.) au format universel, qui servira de point de comparaison pour les deux fichiers précédemment expliqués. Ainsi, on pourra comparer les performances des deux analyseurs sur les entités nommés dans la partie 4.4.</w:t>
       </w:r>
     </w:p>
     <w:p>
@@ -3207,36 +3663,23 @@
         <w:rPr>
           <w:rtl w:val="0"/>
         </w:rPr>
-      </w:r>
-    </w:p>
-    <w:p>
-      <w:pPr>
-        <w:ind w:left="0" w:firstLine="0"/>
-        <w:rPr/>
-      </w:pPr>
-      <w:r>
-        <w:rPr>
-          <w:rtl w:val="0"/>
-        </w:rPr>
         <w:tab/>
       </w:r>
     </w:p>
     <w:p>
       <w:pPr>
-        <w:ind w:left="0" w:firstLine="0"/>
-        <w:rPr>
-          <w:rFonts w:ascii="Times New Roman" w:cs="Times New Roman" w:eastAsia="Times New Roman" w:hAnsi="Times New Roman"/>
-          <w:b w:val="1"/>
-          <w:sz w:val="24"/>
-          <w:szCs w:val="24"/>
-        </w:rPr>
-      </w:pPr>
-      <w:r>
-        <w:rPr>
-          <w:rFonts w:ascii="Times New Roman" w:cs="Times New Roman" w:eastAsia="Times New Roman" w:hAnsi="Times New Roman"/>
-          <w:b w:val="1"/>
-          <w:sz w:val="24"/>
-          <w:szCs w:val="24"/>
+        <w:pStyle w:val="Heading3"/>
+        <w:rPr>
+          <w:rFonts w:ascii="Times New Roman" w:cs="Times New Roman" w:eastAsia="Times New Roman" w:hAnsi="Times New Roman"/>
+          <w:b w:val="1"/>
+        </w:rPr>
+      </w:pPr>
+      <w:bookmarkStart w:colFirst="0" w:colLast="0" w:name="_wzgdvrj7uqww" w:id="14"/>
+      <w:bookmarkEnd w:id="14"/>
+      <w:r>
+        <w:rPr>
+          <w:rFonts w:ascii="Times New Roman" w:cs="Times New Roman" w:eastAsia="Times New Roman" w:hAnsi="Times New Roman"/>
+          <w:b w:val="1"/>
           <w:rtl w:val="0"/>
         </w:rPr>
         <w:t xml:space="preserve">4.3.1. Lima</w:t>
@@ -3244,44 +3687,45 @@
     </w:p>
     <w:p>
       <w:pPr>
-        <w:ind w:left="720" w:firstLine="0"/>
-        <w:rPr/>
-      </w:pPr>
-      <w:r>
-        <w:rPr>
-          <w:rtl w:val="0"/>
-        </w:rPr>
-      </w:r>
-    </w:p>
-    <w:p>
-      <w:pPr>
-        <w:ind w:left="720" w:firstLine="0"/>
-        <w:rPr/>
-      </w:pPr>
-      <w:r>
-        <w:rPr>
-          <w:rtl w:val="0"/>
-        </w:rPr>
-        <w:t xml:space="preserve">Lima</w:t>
-      </w:r>
-    </w:p>
-    <w:p>
-      <w:pPr>
-        <w:ind w:left="720" w:firstLine="0"/>
-        <w:rPr/>
-      </w:pPr>
-      <w:r>
-        <w:rPr/>
+        <w:rPr>
+          <w:i w:val="1"/>
+        </w:rPr>
+      </w:pPr>
+      <w:r>
+        <w:rPr>
+          <w:rFonts w:ascii="Times New Roman" w:cs="Times New Roman" w:eastAsia="Times New Roman" w:hAnsi="Times New Roman"/>
+          <w:b w:val="1"/>
+          <w:i w:val="1"/>
+          <w:sz w:val="24"/>
+          <w:szCs w:val="24"/>
+          <w:rtl w:val="0"/>
+        </w:rPr>
+        <w:t xml:space="preserve">Sortie Lima brut</w:t>
+      </w:r>
+      <w:r>
+        <w:rPr>
+          <w:rtl w:val="0"/>
+        </w:rPr>
+      </w:r>
+      <w:r>
         <w:drawing>
-          <wp:inline distB="114300" distT="114300" distL="114300" distR="114300">
+          <wp:anchor allowOverlap="1" behindDoc="0" distB="114300" distT="114300" distL="114300" distR="114300" hidden="0" layoutInCell="1" locked="0" relativeHeight="0" simplePos="0">
+            <wp:simplePos x="0" y="0"/>
+            <wp:positionH relativeFrom="column">
+              <wp:posOffset>-38099</wp:posOffset>
+            </wp:positionH>
+            <wp:positionV relativeFrom="paragraph">
+              <wp:posOffset>114300</wp:posOffset>
+            </wp:positionV>
             <wp:extent cx="5734050" cy="2908300"/>
             <wp:effectExtent b="0" l="0" r="0" t="0"/>
-            <wp:docPr id="9" name="image4.png"/>
+            <wp:wrapTopAndBottom distB="114300" distT="114300"/>
+            <wp:docPr id="12" name="image10.png"/>
             <a:graphic>
               <a:graphicData uri="http://schemas.openxmlformats.org/drawingml/2006/picture">
                 <pic:pic>
                   <pic:nvPicPr>
-                    <pic:cNvPr id="0" name="image4.png"/>
+                    <pic:cNvPr id="0" name="image10.png"/>
                     <pic:cNvPicPr preferRelativeResize="0"/>
                   </pic:nvPicPr>
                   <pic:blipFill>
@@ -3302,18 +3746,13 @@
                 </pic:pic>
               </a:graphicData>
             </a:graphic>
-          </wp:inline>
+          </wp:anchor>
         </w:drawing>
       </w:r>
-      <w:r>
-        <w:rPr>
-          <w:rtl w:val="0"/>
-        </w:rPr>
-      </w:r>
-    </w:p>
-    <w:p>
-      <w:pPr>
-        <w:ind w:left="720" w:firstLine="0"/>
+    </w:p>
+    <w:p>
+      <w:pPr>
+        <w:ind w:left="0" w:firstLine="0"/>
         <w:rPr/>
       </w:pPr>
       <w:r>
@@ -3324,34 +3763,45 @@
     </w:p>
     <w:p>
       <w:pPr>
-        <w:ind w:left="720" w:firstLine="0"/>
-        <w:rPr/>
-      </w:pPr>
-      <w:r>
-        <w:rPr>
-          <w:rFonts w:ascii="Arial Unicode MS" w:cs="Arial Unicode MS" w:eastAsia="Arial Unicode MS" w:hAnsi="Arial Unicode MS"/>
-          <w:rtl w:val="0"/>
-        </w:rPr>
-        <w:t xml:space="preserve">Lima → Stanford</w:t>
-      </w:r>
-    </w:p>
-    <w:p>
-      <w:pPr>
-        <w:ind w:left="720" w:firstLine="0"/>
-        <w:rPr/>
-      </w:pPr>
-      <w:r>
-        <w:rPr/>
+        <w:rPr>
+          <w:i w:val="1"/>
+        </w:rPr>
+      </w:pPr>
+      <w:r>
+        <w:rPr>
+          <w:rFonts w:ascii="Times New Roman" w:cs="Times New Roman" w:eastAsia="Times New Roman" w:hAnsi="Times New Roman"/>
+          <w:b w:val="1"/>
+          <w:i w:val="1"/>
+          <w:sz w:val="24"/>
+          <w:szCs w:val="24"/>
+          <w:rtl w:val="0"/>
+        </w:rPr>
+        <w:t xml:space="preserve">Conversion Lima vers Stanford </w:t>
+      </w:r>
+      <w:r>
+        <w:rPr>
+          <w:rtl w:val="0"/>
+        </w:rPr>
+      </w:r>
+      <w:r>
         <w:drawing>
-          <wp:inline distB="114300" distT="114300" distL="114300" distR="114300">
-            <wp:extent cx="5734050" cy="317500"/>
+          <wp:anchor allowOverlap="1" behindDoc="0" distB="114300" distT="114300" distL="114300" distR="114300" hidden="0" layoutInCell="1" locked="0" relativeHeight="0" simplePos="0">
+            <wp:simplePos x="0" y="0"/>
+            <wp:positionH relativeFrom="column">
+              <wp:posOffset>-38099</wp:posOffset>
+            </wp:positionH>
+            <wp:positionV relativeFrom="paragraph">
+              <wp:posOffset>133350</wp:posOffset>
+            </wp:positionV>
+            <wp:extent cx="6172200" cy="528638"/>
             <wp:effectExtent b="0" l="0" r="0" t="0"/>
-            <wp:docPr id="6" name="image1.png"/>
+            <wp:wrapTopAndBottom distB="114300" distT="114300"/>
+            <wp:docPr id="10" name="image2.png"/>
             <a:graphic>
               <a:graphicData uri="http://schemas.openxmlformats.org/drawingml/2006/picture">
                 <pic:pic>
                   <pic:nvPicPr>
-                    <pic:cNvPr id="0" name="image1.png"/>
+                    <pic:cNvPr id="0" name="image2.png"/>
                     <pic:cNvPicPr preferRelativeResize="0"/>
                   </pic:nvPicPr>
                   <pic:blipFill>
@@ -3364,7 +3814,7 @@
                   <pic:spPr>
                     <a:xfrm>
                       <a:off x="0" y="0"/>
-                      <a:ext cx="5734050" cy="317500"/>
+                      <a:ext cx="6172200" cy="528638"/>
                     </a:xfrm>
                     <a:prstGeom prst="rect"/>
                     <a:ln/>
@@ -3372,57 +3822,51 @@
                 </pic:pic>
               </a:graphicData>
             </a:graphic>
-          </wp:inline>
+          </wp:anchor>
         </w:drawing>
       </w:r>
-      <w:r>
-        <w:rPr>
-          <w:rtl w:val="0"/>
-        </w:rPr>
-      </w:r>
-    </w:p>
-    <w:p>
-      <w:pPr>
-        <w:ind w:left="0" w:firstLine="0"/>
-        <w:rPr/>
-      </w:pPr>
-      <w:r>
-        <w:rPr>
-          <w:rtl w:val="0"/>
-        </w:rPr>
-      </w:r>
-    </w:p>
-    <w:p>
-      <w:pPr>
-        <w:ind w:left="0" w:firstLine="0"/>
-        <w:rPr/>
-      </w:pPr>
-      <w:r>
-        <w:rPr>
-          <w:rFonts w:ascii="Arial Unicode MS" w:cs="Arial Unicode MS" w:eastAsia="Arial Unicode MS" w:hAnsi="Arial Unicode MS"/>
-          <w:rtl w:val="0"/>
-        </w:rPr>
-        <w:tab/>
-        <w:t xml:space="preserve">Stanford → Univ</w:t>
-      </w:r>
-    </w:p>
-    <w:p>
-      <w:pPr>
-        <w:ind w:left="720" w:firstLine="0"/>
-        <w:rPr/>
-      </w:pPr>
-      <w:r>
-        <w:rPr/>
+    </w:p>
+    <w:p>
+      <w:pPr>
+        <w:rPr>
+          <w:i w:val="1"/>
+        </w:rPr>
+      </w:pPr>
+      <w:r>
+        <w:rPr>
+          <w:rFonts w:ascii="Times New Roman" w:cs="Times New Roman" w:eastAsia="Times New Roman" w:hAnsi="Times New Roman"/>
+          <w:b w:val="1"/>
+          <w:i w:val="1"/>
+          <w:sz w:val="24"/>
+          <w:szCs w:val="24"/>
+          <w:rtl w:val="0"/>
+        </w:rPr>
+        <w:t xml:space="preserve">Conversion en tag universel </w:t>
+      </w:r>
+      <w:r>
+        <w:rPr>
+          <w:rtl w:val="0"/>
+        </w:rPr>
+      </w:r>
+      <w:r>
         <w:drawing>
-          <wp:inline distB="114300" distT="114300" distL="114300" distR="114300">
-            <wp:extent cx="5734050" cy="190500"/>
+          <wp:anchor allowOverlap="1" behindDoc="0" distB="114300" distT="114300" distL="114300" distR="114300" hidden="0" layoutInCell="1" locked="0" relativeHeight="0" simplePos="0">
+            <wp:simplePos x="0" y="0"/>
+            <wp:positionH relativeFrom="column">
+              <wp:posOffset>-38099</wp:posOffset>
+            </wp:positionH>
+            <wp:positionV relativeFrom="paragraph">
+              <wp:posOffset>200025</wp:posOffset>
+            </wp:positionV>
+            <wp:extent cx="6172200" cy="385763"/>
             <wp:effectExtent b="0" l="0" r="0" t="0"/>
-            <wp:docPr id="1" name="image9.png"/>
+            <wp:wrapTopAndBottom distB="114300" distT="114300"/>
+            <wp:docPr id="8" name="image3.png"/>
             <a:graphic>
               <a:graphicData uri="http://schemas.openxmlformats.org/drawingml/2006/picture">
                 <pic:pic>
                   <pic:nvPicPr>
-                    <pic:cNvPr id="0" name="image9.png"/>
+                    <pic:cNvPr id="0" name="image3.png"/>
                     <pic:cNvPicPr preferRelativeResize="0"/>
                   </pic:nvPicPr>
                   <pic:blipFill>
@@ -3435,7 +3879,7 @@
                   <pic:spPr>
                     <a:xfrm>
                       <a:off x="0" y="0"/>
-                      <a:ext cx="5734050" cy="190500"/>
+                      <a:ext cx="6172200" cy="385763"/>
                     </a:xfrm>
                     <a:prstGeom prst="rect"/>
                     <a:ln/>
@@ -3443,18 +3887,13 @@
                 </pic:pic>
               </a:graphicData>
             </a:graphic>
-          </wp:inline>
+          </wp:anchor>
         </w:drawing>
       </w:r>
-      <w:r>
-        <w:rPr>
-          <w:rtl w:val="0"/>
-        </w:rPr>
-      </w:r>
-    </w:p>
-    <w:p>
-      <w:pPr>
-        <w:ind w:left="720" w:firstLine="0"/>
+    </w:p>
+    <w:p>
+      <w:pPr>
+        <w:ind w:left="0" w:firstLine="0"/>
         <w:rPr/>
       </w:pPr>
       <w:r>
@@ -3465,20 +3904,18 @@
     </w:p>
     <w:p>
       <w:pPr>
-        <w:ind w:left="0" w:firstLine="0"/>
-        <w:rPr>
-          <w:rFonts w:ascii="Times New Roman" w:cs="Times New Roman" w:eastAsia="Times New Roman" w:hAnsi="Times New Roman"/>
-          <w:b w:val="1"/>
-          <w:sz w:val="24"/>
-          <w:szCs w:val="24"/>
-        </w:rPr>
-      </w:pPr>
-      <w:r>
-        <w:rPr>
-          <w:rFonts w:ascii="Times New Roman" w:cs="Times New Roman" w:eastAsia="Times New Roman" w:hAnsi="Times New Roman"/>
-          <w:b w:val="1"/>
-          <w:sz w:val="24"/>
-          <w:szCs w:val="24"/>
+        <w:pStyle w:val="Heading3"/>
+        <w:rPr>
+          <w:rFonts w:ascii="Times New Roman" w:cs="Times New Roman" w:eastAsia="Times New Roman" w:hAnsi="Times New Roman"/>
+          <w:b w:val="1"/>
+        </w:rPr>
+      </w:pPr>
+      <w:bookmarkStart w:colFirst="0" w:colLast="0" w:name="_ih90q2xpg2hz" w:id="15"/>
+      <w:bookmarkEnd w:id="15"/>
+      <w:r>
+        <w:rPr>
+          <w:rFonts w:ascii="Times New Roman" w:cs="Times New Roman" w:eastAsia="Times New Roman" w:hAnsi="Times New Roman"/>
+          <w:b w:val="1"/>
           <w:rtl w:val="0"/>
         </w:rPr>
         <w:t xml:space="preserve">4.3.2. Stanford</w:t>
@@ -3486,44 +3923,45 @@
     </w:p>
     <w:p>
       <w:pPr>
-        <w:ind w:left="720" w:firstLine="0"/>
-        <w:rPr/>
-      </w:pPr>
-      <w:r>
-        <w:rPr>
-          <w:rtl w:val="0"/>
-        </w:rPr>
-      </w:r>
-    </w:p>
-    <w:p>
-      <w:pPr>
-        <w:ind w:left="720" w:firstLine="0"/>
-        <w:rPr/>
-      </w:pPr>
-      <w:r>
-        <w:rPr>
-          <w:rtl w:val="0"/>
-        </w:rPr>
-        <w:t xml:space="preserve">Stanford</w:t>
-      </w:r>
-    </w:p>
-    <w:p>
-      <w:pPr>
-        <w:ind w:left="720" w:firstLine="0"/>
-        <w:rPr/>
-      </w:pPr>
-      <w:r>
-        <w:rPr/>
+        <w:rPr>
+          <w:i w:val="1"/>
+        </w:rPr>
+      </w:pPr>
+      <w:r>
+        <w:rPr>
+          <w:rFonts w:ascii="Times New Roman" w:cs="Times New Roman" w:eastAsia="Times New Roman" w:hAnsi="Times New Roman"/>
+          <w:b w:val="1"/>
+          <w:i w:val="1"/>
+          <w:sz w:val="24"/>
+          <w:szCs w:val="24"/>
+          <w:rtl w:val="0"/>
+        </w:rPr>
+        <w:t xml:space="preserve">Sortie Stanford brut</w:t>
+      </w:r>
+      <w:r>
+        <w:rPr>
+          <w:rtl w:val="0"/>
+        </w:rPr>
+      </w:r>
+      <w:r>
         <w:drawing>
-          <wp:inline distB="114300" distT="114300" distL="114300" distR="114300">
-            <wp:extent cx="5734050" cy="279400"/>
+          <wp:anchor allowOverlap="1" behindDoc="0" distB="114300" distT="114300" distL="114300" distR="114300" hidden="0" layoutInCell="1" locked="0" relativeHeight="0" simplePos="0">
+            <wp:simplePos x="0" y="0"/>
+            <wp:positionH relativeFrom="column">
+              <wp:posOffset>-38099</wp:posOffset>
+            </wp:positionH>
+            <wp:positionV relativeFrom="paragraph">
+              <wp:posOffset>228600</wp:posOffset>
+            </wp:positionV>
+            <wp:extent cx="6119813" cy="482635"/>
             <wp:effectExtent b="0" l="0" r="0" t="0"/>
-            <wp:docPr id="7" name="image5.png"/>
+            <wp:wrapTopAndBottom distB="114300" distT="114300"/>
+            <wp:docPr id="5" name="image7.png"/>
             <a:graphic>
               <a:graphicData uri="http://schemas.openxmlformats.org/drawingml/2006/picture">
                 <pic:pic>
                   <pic:nvPicPr>
-                    <pic:cNvPr id="0" name="image5.png"/>
+                    <pic:cNvPr id="0" name="image7.png"/>
                     <pic:cNvPicPr preferRelativeResize="0"/>
                   </pic:nvPicPr>
                   <pic:blipFill>
@@ -3536,7 +3974,7 @@
                   <pic:spPr>
                     <a:xfrm>
                       <a:off x="0" y="0"/>
-                      <a:ext cx="5734050" cy="279400"/>
+                      <a:ext cx="6119813" cy="482635"/>
                     </a:xfrm>
                     <a:prstGeom prst="rect"/>
                     <a:ln/>
@@ -3544,56 +3982,59 @@
                 </pic:pic>
               </a:graphicData>
             </a:graphic>
-          </wp:inline>
+          </wp:anchor>
         </w:drawing>
       </w:r>
-      <w:r>
-        <w:rPr>
-          <w:rtl w:val="0"/>
-        </w:rPr>
-      </w:r>
-    </w:p>
-    <w:p>
-      <w:pPr>
-        <w:ind w:left="720" w:firstLine="0"/>
+    </w:p>
+    <w:p>
+      <w:pPr>
         <w:rPr/>
       </w:pPr>
       <w:r>
         <w:rPr>
-          <w:rtl w:val="0"/>
-        </w:rPr>
-      </w:r>
-    </w:p>
-    <w:p>
-      <w:pPr>
-        <w:ind w:left="720" w:firstLine="0"/>
-        <w:rPr/>
-      </w:pPr>
-      <w:r>
-        <w:rPr>
-          <w:rFonts w:ascii="Arial Unicode MS" w:cs="Arial Unicode MS" w:eastAsia="Arial Unicode MS" w:hAnsi="Arial Unicode MS"/>
-          <w:rtl w:val="0"/>
-        </w:rPr>
-        <w:t xml:space="preserve">Stanford → Univ</w:t>
-      </w:r>
-    </w:p>
-    <w:p>
-      <w:pPr>
-        <w:ind w:left="720" w:firstLine="0"/>
-        <w:rPr/>
-      </w:pPr>
-      <w:r>
-        <w:rPr/>
+          <w:rFonts w:ascii="Times New Roman" w:cs="Times New Roman" w:eastAsia="Times New Roman" w:hAnsi="Times New Roman"/>
+          <w:b w:val="1"/>
+          <w:i w:val="1"/>
+          <w:sz w:val="24"/>
+          <w:szCs w:val="24"/>
+          <w:rtl w:val="0"/>
+        </w:rPr>
+        <w:t xml:space="preserve">Conversion en tag universel</w:t>
+      </w:r>
+      <w:r>
+        <w:rPr>
+          <w:rFonts w:ascii="Times New Roman" w:cs="Times New Roman" w:eastAsia="Times New Roman" w:hAnsi="Times New Roman"/>
+          <w:b w:val="1"/>
+          <w:sz w:val="24"/>
+          <w:szCs w:val="24"/>
+          <w:rtl w:val="0"/>
+        </w:rPr>
+        <w:t xml:space="preserve"> </w:t>
+      </w:r>
+      <w:r>
+        <w:rPr>
+          <w:rtl w:val="0"/>
+        </w:rPr>
+      </w:r>
+      <w:r>
         <w:drawing>
-          <wp:inline distB="114300" distT="114300" distL="114300" distR="114300">
-            <wp:extent cx="5734050" cy="203200"/>
+          <wp:anchor allowOverlap="1" behindDoc="0" distB="114300" distT="114300" distL="114300" distR="114300" hidden="0" layoutInCell="1" locked="0" relativeHeight="0" simplePos="0">
+            <wp:simplePos x="0" y="0"/>
+            <wp:positionH relativeFrom="column">
+              <wp:posOffset>-38099</wp:posOffset>
+            </wp:positionH>
+            <wp:positionV relativeFrom="paragraph">
+              <wp:posOffset>123825</wp:posOffset>
+            </wp:positionV>
+            <wp:extent cx="6124575" cy="390525"/>
             <wp:effectExtent b="0" l="0" r="0" t="0"/>
-            <wp:docPr id="5" name="image8.png"/>
+            <wp:wrapTopAndBottom distB="114300" distT="114300"/>
+            <wp:docPr id="9" name="image12.png"/>
             <a:graphic>
               <a:graphicData uri="http://schemas.openxmlformats.org/drawingml/2006/picture">
                 <pic:pic>
                   <pic:nvPicPr>
-                    <pic:cNvPr id="0" name="image8.png"/>
+                    <pic:cNvPr id="0" name="image12.png"/>
                     <pic:cNvPicPr preferRelativeResize="0"/>
                   </pic:nvPicPr>
                   <pic:blipFill>
@@ -3606,7 +4047,110 @@
                   <pic:spPr>
                     <a:xfrm>
                       <a:off x="0" y="0"/>
-                      <a:ext cx="5734050" cy="203200"/>
+                      <a:ext cx="6124575" cy="390525"/>
+                    </a:xfrm>
+                    <a:prstGeom prst="rect"/>
+                    <a:ln/>
+                  </pic:spPr>
+                </pic:pic>
+              </a:graphicData>
+            </a:graphic>
+          </wp:anchor>
+        </w:drawing>
+      </w:r>
+    </w:p>
+    <w:p>
+      <w:pPr>
+        <w:ind w:left="0" w:firstLine="0"/>
+        <w:rPr/>
+      </w:pPr>
+      <w:r>
+        <w:rPr>
+          <w:rtl w:val="0"/>
+        </w:rPr>
+      </w:r>
+    </w:p>
+    <w:p>
+      <w:pPr>
+        <w:pStyle w:val="Heading3"/>
+        <w:rPr>
+          <w:rFonts w:ascii="Times New Roman" w:cs="Times New Roman" w:eastAsia="Times New Roman" w:hAnsi="Times New Roman"/>
+          <w:b w:val="1"/>
+          <w:color w:val="000000"/>
+        </w:rPr>
+      </w:pPr>
+      <w:bookmarkStart w:colFirst="0" w:colLast="0" w:name="_kj7llurhyh6w" w:id="16"/>
+      <w:bookmarkEnd w:id="16"/>
+      <w:r>
+        <w:rPr>
+          <w:rFonts w:ascii="Times New Roman" w:cs="Times New Roman" w:eastAsia="Times New Roman" w:hAnsi="Times New Roman"/>
+          <w:b w:val="1"/>
+          <w:color w:val="000000"/>
+          <w:rtl w:val="0"/>
+        </w:rPr>
+        <w:t xml:space="preserve">4.3.3. La référence</w:t>
+      </w:r>
+    </w:p>
+    <w:p>
+      <w:pPr>
+        <w:rPr/>
+      </w:pPr>
+      <w:r>
+        <w:rPr>
+          <w:rtl w:val="0"/>
+        </w:rPr>
+      </w:r>
+    </w:p>
+    <w:p>
+      <w:pPr>
+        <w:rPr>
+          <w:b w:val="1"/>
+          <w:i w:val="1"/>
+        </w:rPr>
+      </w:pPr>
+      <w:r>
+        <w:rPr>
+          <w:b w:val="1"/>
+          <w:i w:val="1"/>
+          <w:rtl w:val="0"/>
+        </w:rPr>
+        <w:t xml:space="preserve">La référence à l’état brut</w:t>
+      </w:r>
+      <w:r>
+        <w:rPr>
+          <w:rtl w:val="0"/>
+        </w:rPr>
+      </w:r>
+    </w:p>
+    <w:p>
+      <w:pPr>
+        <w:rPr/>
+      </w:pPr>
+      <w:r>
+        <w:rPr/>
+        <w:drawing>
+          <wp:inline distB="114300" distT="114300" distL="114300" distR="114300">
+            <wp:extent cx="6105525" cy="585788"/>
+            <wp:effectExtent b="0" l="0" r="0" t="0"/>
+            <wp:docPr id="6" name="image11.png"/>
+            <a:graphic>
+              <a:graphicData uri="http://schemas.openxmlformats.org/drawingml/2006/picture">
+                <pic:pic>
+                  <pic:nvPicPr>
+                    <pic:cNvPr id="0" name="image11.png"/>
+                    <pic:cNvPicPr preferRelativeResize="0"/>
+                  </pic:nvPicPr>
+                  <pic:blipFill>
+                    <a:blip r:embed="rId15"/>
+                    <a:srcRect b="0" l="0" r="0" t="0"/>
+                    <a:stretch>
+                      <a:fillRect/>
+                    </a:stretch>
+                  </pic:blipFill>
+                  <pic:spPr>
+                    <a:xfrm>
+                      <a:off x="0" y="0"/>
+                      <a:ext cx="6105525" cy="585788"/>
                     </a:xfrm>
                     <a:prstGeom prst="rect"/>
                     <a:ln/>
@@ -3625,7 +4169,6 @@
     </w:p>
     <w:p>
       <w:pPr>
-        <w:ind w:left="720" w:firstLine="0"/>
         <w:rPr/>
       </w:pPr>
       <w:r>
@@ -3636,23 +4179,95 @@
     </w:p>
     <w:p>
       <w:pPr>
+        <w:rPr>
+          <w:b w:val="1"/>
+          <w:i w:val="1"/>
+        </w:rPr>
+      </w:pPr>
+      <w:r>
+        <w:rPr>
+          <w:b w:val="1"/>
+          <w:i w:val="1"/>
+          <w:rtl w:val="0"/>
+        </w:rPr>
+        <w:t xml:space="preserve">La référence au format Lima</w:t>
+      </w:r>
+      <w:r>
+        <w:rPr>
+          <w:rtl w:val="0"/>
+        </w:rPr>
+      </w:r>
+    </w:p>
+    <w:p>
+      <w:pPr>
+        <w:rPr>
+          <w:rFonts w:ascii="Times New Roman" w:cs="Times New Roman" w:eastAsia="Times New Roman" w:hAnsi="Times New Roman"/>
+          <w:b w:val="1"/>
+          <w:sz w:val="24"/>
+          <w:szCs w:val="24"/>
+        </w:rPr>
+      </w:pPr>
+      <w:r>
+        <w:rPr>
+          <w:rFonts w:ascii="Times New Roman" w:cs="Times New Roman" w:eastAsia="Times New Roman" w:hAnsi="Times New Roman"/>
+          <w:b w:val="1"/>
+          <w:sz w:val="24"/>
+          <w:szCs w:val="24"/>
+        </w:rPr>
+        <w:drawing>
+          <wp:inline distB="114300" distT="114300" distL="114300" distR="114300">
+            <wp:extent cx="5734050" cy="406400"/>
+            <wp:effectExtent b="0" l="0" r="0" t="0"/>
+            <wp:docPr id="3" name="image9.png"/>
+            <a:graphic>
+              <a:graphicData uri="http://schemas.openxmlformats.org/drawingml/2006/picture">
+                <pic:pic>
+                  <pic:nvPicPr>
+                    <pic:cNvPr id="0" name="image9.png"/>
+                    <pic:cNvPicPr preferRelativeResize="0"/>
+                  </pic:nvPicPr>
+                  <pic:blipFill>
+                    <a:blip r:embed="rId16"/>
+                    <a:srcRect b="0" l="0" r="0" t="0"/>
+                    <a:stretch>
+                      <a:fillRect/>
+                    </a:stretch>
+                  </pic:blipFill>
+                  <pic:spPr>
+                    <a:xfrm>
+                      <a:off x="0" y="0"/>
+                      <a:ext cx="5734050" cy="406400"/>
+                    </a:xfrm>
+                    <a:prstGeom prst="rect"/>
+                    <a:ln/>
+                  </pic:spPr>
+                </pic:pic>
+              </a:graphicData>
+            </a:graphic>
+          </wp:inline>
+        </w:drawing>
+      </w:r>
+      <w:r>
+        <w:rPr>
+          <w:rtl w:val="0"/>
+        </w:rPr>
+      </w:r>
+    </w:p>
+    <w:p>
+      <w:pPr>
         <w:ind w:left="0" w:firstLine="0"/>
         <w:rPr>
           <w:rFonts w:ascii="Times New Roman" w:cs="Times New Roman" w:eastAsia="Times New Roman" w:hAnsi="Times New Roman"/>
           <w:b w:val="1"/>
-          <w:sz w:val="24"/>
-          <w:szCs w:val="24"/>
-        </w:rPr>
-      </w:pPr>
-      <w:r>
-        <w:rPr>
-          <w:rFonts w:ascii="Times New Roman" w:cs="Times New Roman" w:eastAsia="Times New Roman" w:hAnsi="Times New Roman"/>
-          <w:b w:val="1"/>
-          <w:sz w:val="24"/>
-          <w:szCs w:val="24"/>
-          <w:rtl w:val="0"/>
-        </w:rPr>
-        <w:t xml:space="preserve">4.3.3. La référence Enamex</w:t>
+          <w:i w:val="1"/>
+          <w:sz w:val="24"/>
+          <w:szCs w:val="24"/>
+        </w:rPr>
+      </w:pPr>
+      <w:r>
+        <w:rPr>
+          <w:rtl w:val="0"/>
+        </w:rPr>
       </w:r>
     </w:p>
     <w:p>
@@ -3661,31 +4276,111 @@
         <w:rPr>
           <w:rFonts w:ascii="Times New Roman" w:cs="Times New Roman" w:eastAsia="Times New Roman" w:hAnsi="Times New Roman"/>
           <w:b w:val="1"/>
-          <w:sz w:val="24"/>
-          <w:szCs w:val="24"/>
-        </w:rPr>
-      </w:pPr>
-      <w:r>
-        <w:rPr>
-          <w:rtl w:val="0"/>
-        </w:rPr>
-      </w:r>
-    </w:p>
-    <w:p>
-      <w:pPr>
-        <w:rPr>
-          <w:rFonts w:ascii="Times New Roman" w:cs="Times New Roman" w:eastAsia="Times New Roman" w:hAnsi="Times New Roman"/>
-          <w:b w:val="1"/>
-          <w:sz w:val="24"/>
-          <w:szCs w:val="24"/>
-        </w:rPr>
-      </w:pPr>
-      <w:r>
-        <w:rPr>
-          <w:rFonts w:ascii="Times New Roman" w:cs="Times New Roman" w:eastAsia="Times New Roman" w:hAnsi="Times New Roman"/>
-          <w:b w:val="1"/>
-          <w:sz w:val="24"/>
-          <w:szCs w:val="24"/>
+          <w:i w:val="1"/>
+          <w:sz w:val="24"/>
+          <w:szCs w:val="24"/>
+        </w:rPr>
+      </w:pPr>
+      <w:r>
+        <w:rPr>
+          <w:rFonts w:ascii="Times New Roman" w:cs="Times New Roman" w:eastAsia="Times New Roman" w:hAnsi="Times New Roman"/>
+          <w:b w:val="1"/>
+          <w:i w:val="1"/>
+          <w:sz w:val="24"/>
+          <w:szCs w:val="24"/>
+          <w:rtl w:val="0"/>
+        </w:rPr>
+        <w:t xml:space="preserve">La référence au format Stanford</w:t>
+      </w:r>
+    </w:p>
+    <w:p>
+      <w:pPr>
+        <w:ind w:left="0" w:firstLine="0"/>
+        <w:rPr>
+          <w:rFonts w:ascii="Times New Roman" w:cs="Times New Roman" w:eastAsia="Times New Roman" w:hAnsi="Times New Roman"/>
+          <w:b w:val="1"/>
+          <w:sz w:val="24"/>
+          <w:szCs w:val="24"/>
+        </w:rPr>
+      </w:pPr>
+      <w:r>
+        <w:rPr>
+          <w:rFonts w:ascii="Times New Roman" w:cs="Times New Roman" w:eastAsia="Times New Roman" w:hAnsi="Times New Roman"/>
+          <w:b w:val="1"/>
+          <w:sz w:val="24"/>
+          <w:szCs w:val="24"/>
+        </w:rPr>
+        <w:drawing>
+          <wp:inline distB="114300" distT="114300" distL="114300" distR="114300">
+            <wp:extent cx="5762625" cy="414338"/>
+            <wp:effectExtent b="0" l="0" r="0" t="0"/>
+            <wp:docPr id="1" name="image8.png"/>
+            <a:graphic>
+              <a:graphicData uri="http://schemas.openxmlformats.org/drawingml/2006/picture">
+                <pic:pic>
+                  <pic:nvPicPr>
+                    <pic:cNvPr id="0" name="image8.png"/>
+                    <pic:cNvPicPr preferRelativeResize="0"/>
+                  </pic:nvPicPr>
+                  <pic:blipFill>
+                    <a:blip r:embed="rId17"/>
+                    <a:srcRect b="0" l="0" r="0" t="0"/>
+                    <a:stretch>
+                      <a:fillRect/>
+                    </a:stretch>
+                  </pic:blipFill>
+                  <pic:spPr>
+                    <a:xfrm>
+                      <a:off x="0" y="0"/>
+                      <a:ext cx="5762625" cy="414338"/>
+                    </a:xfrm>
+                    <a:prstGeom prst="rect"/>
+                    <a:ln/>
+                  </pic:spPr>
+                </pic:pic>
+              </a:graphicData>
+            </a:graphic>
+          </wp:inline>
+        </w:drawing>
+      </w:r>
+      <w:r>
+        <w:rPr>
+          <w:rtl w:val="0"/>
+        </w:rPr>
+      </w:r>
+    </w:p>
+    <w:p>
+      <w:pPr>
+        <w:ind w:left="0" w:firstLine="0"/>
+        <w:rPr>
+          <w:rFonts w:ascii="Times New Roman" w:cs="Times New Roman" w:eastAsia="Times New Roman" w:hAnsi="Times New Roman"/>
+          <w:b w:val="1"/>
+          <w:sz w:val="24"/>
+          <w:szCs w:val="24"/>
+        </w:rPr>
+      </w:pPr>
+      <w:r>
+        <w:rPr>
+          <w:rtl w:val="0"/>
+        </w:rPr>
+      </w:r>
+    </w:p>
+    <w:p>
+      <w:pPr>
+        <w:pStyle w:val="Heading3"/>
+        <w:rPr>
+          <w:rFonts w:ascii="Times New Roman" w:cs="Times New Roman" w:eastAsia="Times New Roman" w:hAnsi="Times New Roman"/>
+          <w:b w:val="1"/>
+          <w:color w:val="000000"/>
+        </w:rPr>
+      </w:pPr>
+      <w:bookmarkStart w:colFirst="0" w:colLast="0" w:name="_4232rav9ji5l" w:id="17"/>
+      <w:bookmarkEnd w:id="17"/>
+      <w:r>
+        <w:rPr>
+          <w:rFonts w:ascii="Times New Roman" w:cs="Times New Roman" w:eastAsia="Times New Roman" w:hAnsi="Times New Roman"/>
+          <w:b w:val="1"/>
+          <w:color w:val="000000"/>
           <w:rtl w:val="0"/>
         </w:rPr>
         <w:t xml:space="preserve">4.3.4. Evaluation et comparaison</w:t>
@@ -3693,33 +4388,116 @@
     </w:p>
     <w:p>
       <w:pPr>
-        <w:rPr>
-          <w:rFonts w:ascii="Times New Roman" w:cs="Times New Roman" w:eastAsia="Times New Roman" w:hAnsi="Times New Roman"/>
-          <w:b w:val="1"/>
-          <w:sz w:val="24"/>
-          <w:szCs w:val="24"/>
-        </w:rPr>
-      </w:pPr>
-      <w:r>
-        <w:rPr>
-          <w:rtl w:val="0"/>
-        </w:rPr>
-      </w:r>
-    </w:p>
-    <w:p>
-      <w:pPr>
-        <w:ind w:left="0" w:firstLine="0"/>
-        <w:rPr>
-          <w:rFonts w:ascii="Times New Roman" w:cs="Times New Roman" w:eastAsia="Times New Roman" w:hAnsi="Times New Roman"/>
-          <w:b w:val="1"/>
-          <w:sz w:val="24"/>
-          <w:szCs w:val="24"/>
-        </w:rPr>
-      </w:pPr>
-      <w:r>
-        <w:rPr>
-          <w:rtl w:val="0"/>
-        </w:rPr>
+        <w:rPr/>
+      </w:pPr>
+      <w:r>
+        <w:rPr>
+          <w:rtl w:val="0"/>
+        </w:rPr>
+      </w:r>
+    </w:p>
+    <w:p>
+      <w:pPr>
+        <w:rPr/>
+      </w:pPr>
+      <w:r>
+        <w:rPr>
+          <w:rtl w:val="0"/>
+        </w:rPr>
+      </w:r>
+    </w:p>
+    <w:p>
+      <w:pPr>
+        <w:rPr>
+          <w:rFonts w:ascii="Times New Roman" w:cs="Times New Roman" w:eastAsia="Times New Roman" w:hAnsi="Times New Roman"/>
+          <w:b w:val="1"/>
+          <w:sz w:val="24"/>
+          <w:szCs w:val="24"/>
+        </w:rPr>
+      </w:pPr>
+      <w:r>
+        <w:rPr>
+          <w:rtl w:val="0"/>
+        </w:rPr>
+      </w:r>
+    </w:p>
+    <w:p>
+      <w:pPr>
+        <w:rPr>
+          <w:rFonts w:ascii="Times New Roman" w:cs="Times New Roman" w:eastAsia="Times New Roman" w:hAnsi="Times New Roman"/>
+          <w:b w:val="1"/>
+          <w:i w:val="1"/>
+          <w:sz w:val="24"/>
+          <w:szCs w:val="24"/>
+        </w:rPr>
+      </w:pPr>
+      <w:r>
+        <w:rPr>
+          <w:rFonts w:ascii="Times New Roman" w:cs="Times New Roman" w:eastAsia="Times New Roman" w:hAnsi="Times New Roman"/>
+          <w:b w:val="1"/>
+          <w:i w:val="1"/>
+          <w:sz w:val="24"/>
+          <w:szCs w:val="24"/>
+          <w:rtl w:val="0"/>
+        </w:rPr>
+        <w:t xml:space="preserve">Evaluation Lima (Univ) avec Référence (Univ)</w:t>
+      </w:r>
+    </w:p>
+    <w:p>
+      <w:pPr>
+        <w:rPr>
+          <w:rFonts w:ascii="Times New Roman" w:cs="Times New Roman" w:eastAsia="Times New Roman" w:hAnsi="Times New Roman"/>
+          <w:b w:val="1"/>
+          <w:i w:val="1"/>
+          <w:sz w:val="24"/>
+          <w:szCs w:val="24"/>
+        </w:rPr>
+      </w:pPr>
+      <w:r>
+        <w:rPr>
+          <w:rtl w:val="0"/>
+        </w:rPr>
+      </w:r>
+    </w:p>
+    <w:p>
+      <w:pPr>
+        <w:rPr>
+          <w:rFonts w:ascii="Times New Roman" w:cs="Times New Roman" w:eastAsia="Times New Roman" w:hAnsi="Times New Roman"/>
+          <w:b w:val="1"/>
+          <w:i w:val="1"/>
+          <w:sz w:val="24"/>
+          <w:szCs w:val="24"/>
+        </w:rPr>
+      </w:pPr>
+      <w:r>
+        <w:rPr>
+          <w:rFonts w:ascii="Times New Roman" w:cs="Times New Roman" w:eastAsia="Times New Roman" w:hAnsi="Times New Roman"/>
+          <w:b w:val="1"/>
+          <w:i w:val="1"/>
+          <w:sz w:val="24"/>
+          <w:szCs w:val="24"/>
+          <w:rtl w:val="0"/>
+        </w:rPr>
+        <w:t xml:space="preserve">Evaluation Stanford (Univ) avec Référence (Univ)</w:t>
+      </w:r>
+    </w:p>
+    <w:p>
+      <w:pPr>
+        <w:pStyle w:val="Heading2"/>
+        <w:rPr>
+          <w:rFonts w:ascii="Times New Roman" w:cs="Times New Roman" w:eastAsia="Times New Roman" w:hAnsi="Times New Roman"/>
+          <w:b w:val="1"/>
+        </w:rPr>
+      </w:pPr>
+      <w:bookmarkStart w:colFirst="0" w:colLast="0" w:name="_obfjyzsqfgv3" w:id="18"/>
+      <w:bookmarkEnd w:id="18"/>
+      <w:r>
+        <w:rPr>
+          <w:rFonts w:ascii="Times New Roman" w:cs="Times New Roman" w:eastAsia="Times New Roman" w:hAnsi="Times New Roman"/>
+          <w:b w:val="1"/>
+          <w:rtl w:val="0"/>
+        </w:rPr>
+        <w:t xml:space="preserve">4.4. Analyse des résultats</w:t>
       </w:r>
     </w:p>
     <w:p>
@@ -3733,42 +4511,100 @@
       </w:pPr>
       <w:r>
         <w:rPr>
+          <w:rtl w:val="0"/>
+        </w:rPr>
+      </w:r>
+    </w:p>
+    <w:p>
+      <w:pPr>
+        <w:pStyle w:val="Heading1"/>
+        <w:rPr>
+          <w:rFonts w:ascii="Times New Roman" w:cs="Times New Roman" w:eastAsia="Times New Roman" w:hAnsi="Times New Roman"/>
+          <w:b w:val="1"/>
+        </w:rPr>
+      </w:pPr>
+      <w:bookmarkStart w:colFirst="0" w:colLast="0" w:name="_qigduejn9v5v" w:id="19"/>
+      <w:bookmarkEnd w:id="19"/>
+      <w:r>
+        <w:rPr>
+          <w:rFonts w:ascii="Times New Roman" w:cs="Times New Roman" w:eastAsia="Times New Roman" w:hAnsi="Times New Roman"/>
+          <w:b w:val="1"/>
+          <w:rtl w:val="0"/>
+        </w:rPr>
+        <w:t xml:space="preserve">5. Conclusion</w:t>
+      </w:r>
+    </w:p>
+    <w:p>
+      <w:pPr>
+        <w:rPr/>
+      </w:pPr>
+      <w:r>
+        <w:rPr>
+          <w:rtl w:val="0"/>
+        </w:rPr>
+      </w:r>
+    </w:p>
+    <w:p>
+      <w:pPr>
+        <w:pStyle w:val="Heading2"/>
+        <w:rPr>
+          <w:rFonts w:ascii="Times New Roman" w:cs="Times New Roman" w:eastAsia="Times New Roman" w:hAnsi="Times New Roman"/>
+          <w:b w:val="1"/>
+        </w:rPr>
+      </w:pPr>
+      <w:bookmarkStart w:colFirst="0" w:colLast="0" w:name="_rt0ksvnx81ig" w:id="20"/>
+      <w:bookmarkEnd w:id="20"/>
+      <w:r>
+        <w:rPr>
+          <w:rFonts w:ascii="Times New Roman" w:cs="Times New Roman" w:eastAsia="Times New Roman" w:hAnsi="Times New Roman"/>
+          <w:b w:val="1"/>
+          <w:rtl w:val="0"/>
+        </w:rPr>
+        <w:t xml:space="preserve">5.1. Limitations</w:t>
+      </w:r>
+    </w:p>
+    <w:p>
+      <w:pPr>
+        <w:rPr>
           <w:rFonts w:ascii="Times New Roman" w:cs="Times New Roman" w:eastAsia="Times New Roman" w:hAnsi="Times New Roman"/>
           <w:b w:val="1"/>
           <w:sz w:val="28"/>
           <w:szCs w:val="28"/>
-          <w:rtl w:val="0"/>
-        </w:rPr>
-        <w:t xml:space="preserve">4.4. Analyse des résultats</w:t>
-      </w:r>
-    </w:p>
-    <w:p>
-      <w:pPr>
-        <w:rPr>
-          <w:rFonts w:ascii="Times New Roman" w:cs="Times New Roman" w:eastAsia="Times New Roman" w:hAnsi="Times New Roman"/>
-          <w:b w:val="1"/>
-          <w:sz w:val="28"/>
-          <w:szCs w:val="28"/>
-        </w:rPr>
-      </w:pPr>
-      <w:r>
-        <w:rPr>
-          <w:rtl w:val="0"/>
-        </w:rPr>
-      </w:r>
-    </w:p>
-    <w:p>
-      <w:pPr>
-        <w:pStyle w:val="Heading1"/>
+        </w:rPr>
+      </w:pPr>
+      <w:r>
+        <w:rPr>
+          <w:rtl w:val="0"/>
+        </w:rPr>
+      </w:r>
+    </w:p>
+    <w:p>
+      <w:pPr>
+        <w:pStyle w:val="Heading2"/>
+        <w:rPr>
+          <w:rFonts w:ascii="Times New Roman" w:cs="Times New Roman" w:eastAsia="Times New Roman" w:hAnsi="Times New Roman"/>
+          <w:b w:val="1"/>
+        </w:rPr>
+      </w:pPr>
+      <w:bookmarkStart w:colFirst="0" w:colLast="0" w:name="_adgrmeko41bv" w:id="21"/>
+      <w:bookmarkEnd w:id="21"/>
+      <w:r>
+        <w:rPr>
+          <w:rFonts w:ascii="Times New Roman" w:cs="Times New Roman" w:eastAsia="Times New Roman" w:hAnsi="Times New Roman"/>
+          <w:b w:val="1"/>
+          <w:rtl w:val="0"/>
+        </w:rPr>
+        <w:t xml:space="preserve">5.2. Perspectives d’améliorations pour les deux plateformes</w:t>
+      </w:r>
+    </w:p>
+    <w:p>
+      <w:pPr>
         <w:rPr/>
       </w:pPr>
-      <w:bookmarkStart w:colFirst="0" w:colLast="0" w:name="_qigduejn9v5v" w:id="6"/>
-      <w:bookmarkEnd w:id="6"/>
-      <w:r>
-        <w:rPr>
-          <w:rtl w:val="0"/>
-        </w:rPr>
-        <w:t xml:space="preserve">5. Conclusion</w:t>
+      <w:r>
+        <w:rPr>
+          <w:rtl w:val="0"/>
+        </w:rPr>
       </w:r>
     </w:p>
     <w:p>
@@ -3781,84 +4617,9 @@
         </w:rPr>
       </w:r>
     </w:p>
-    <w:p>
-      <w:pPr>
-        <w:rPr>
-          <w:rFonts w:ascii="Times New Roman" w:cs="Times New Roman" w:eastAsia="Times New Roman" w:hAnsi="Times New Roman"/>
-          <w:b w:val="1"/>
-          <w:sz w:val="28"/>
-          <w:szCs w:val="28"/>
-        </w:rPr>
-      </w:pPr>
-      <w:r>
-        <w:rPr>
-          <w:rFonts w:ascii="Times New Roman" w:cs="Times New Roman" w:eastAsia="Times New Roman" w:hAnsi="Times New Roman"/>
-          <w:b w:val="1"/>
-          <w:sz w:val="28"/>
-          <w:szCs w:val="28"/>
-          <w:rtl w:val="0"/>
-        </w:rPr>
-        <w:t xml:space="preserve">5.1. Limitations</w:t>
-      </w:r>
-    </w:p>
-    <w:p>
-      <w:pPr>
-        <w:rPr>
-          <w:rFonts w:ascii="Times New Roman" w:cs="Times New Roman" w:eastAsia="Times New Roman" w:hAnsi="Times New Roman"/>
-          <w:b w:val="1"/>
-          <w:sz w:val="28"/>
-          <w:szCs w:val="28"/>
-        </w:rPr>
-      </w:pPr>
-      <w:r>
-        <w:rPr>
-          <w:rtl w:val="0"/>
-        </w:rPr>
-      </w:r>
-    </w:p>
-    <w:p>
-      <w:pPr>
-        <w:rPr>
-          <w:rFonts w:ascii="Times New Roman" w:cs="Times New Roman" w:eastAsia="Times New Roman" w:hAnsi="Times New Roman"/>
-          <w:b w:val="1"/>
-          <w:sz w:val="28"/>
-          <w:szCs w:val="28"/>
-        </w:rPr>
-      </w:pPr>
-      <w:r>
-        <w:rPr>
-          <w:rFonts w:ascii="Times New Roman" w:cs="Times New Roman" w:eastAsia="Times New Roman" w:hAnsi="Times New Roman"/>
-          <w:b w:val="1"/>
-          <w:sz w:val="28"/>
-          <w:szCs w:val="28"/>
-          <w:rtl w:val="0"/>
-        </w:rPr>
-        <w:t xml:space="preserve">5.2. Perspectives d’améliorations pour les deux plateformes</w:t>
-      </w:r>
-    </w:p>
-    <w:p>
-      <w:pPr>
-        <w:rPr/>
-      </w:pPr>
-      <w:r>
-        <w:rPr>
-          <w:rtl w:val="0"/>
-        </w:rPr>
-      </w:r>
-    </w:p>
-    <w:p>
-      <w:pPr>
-        <w:rPr/>
-      </w:pPr>
-      <w:r>
-        <w:rPr>
-          <w:rtl w:val="0"/>
-        </w:rPr>
-      </w:r>
-    </w:p>
     <w:sectPr>
-      <w:headerReference r:id="rId15" w:type="default"/>
-      <w:footerReference r:id="rId16" w:type="default"/>
+      <w:headerReference r:id="rId18" w:type="default"/>
+      <w:footerReference r:id="rId19" w:type="default"/>
       <w:pgSz w:h="16834" w:w="11909"/>
       <w:pgMar w:bottom="1440" w:top="1440" w:left="1440" w:right="1440" w:header="720" w:footer="720"/>
       <w:pgNumType w:start="1"/>

</xml_diff>